<commit_message>
Applied fixes from the Houston onsite in October.
</commit_message>
<xml_diff>
--- a/Trunk/Getting Started Material/Hands On/Current/DCAF Hands On.docx
+++ b/Trunk/Getting Started Material/Hands On/Current/DCAF Hands On.docx
@@ -7,9 +7,6 @@
         <w:pStyle w:val="Title"/>
       </w:pPr>
       <w:r>
-        <w:t>`</w:t>
-      </w:r>
-      <w:r>
         <w:t>Distributed Control and Automation</w:t>
       </w:r>
       <w:r>
@@ -42,25 +39,7 @@
         <w:pStyle w:val="Heading2"/>
       </w:pPr>
       <w:r>
-        <w:t>Set-up (</w:t>
-      </w:r>
-      <w:r>
-        <w:t xml:space="preserve">Already configured on </w:t>
-      </w:r>
-      <w:r>
-        <w:t>A</w:t>
-      </w:r>
-      <w:r>
-        <w:t xml:space="preserve">lliance </w:t>
-      </w:r>
-      <w:r>
-        <w:t>D</w:t>
-      </w:r>
-      <w:r>
-        <w:t>ay machines</w:t>
-      </w:r>
-      <w:r>
-        <w:t>)</w:t>
+        <w:t xml:space="preserve">Set-up </w:t>
       </w:r>
     </w:p>
     <w:p>
@@ -92,7 +71,16 @@
         <w:t xml:space="preserve">version </w:t>
       </w:r>
       <w:r>
-        <w:t>from 2013 to present.</w:t>
+        <w:t>from 201</w:t>
+      </w:r>
+      <w:r>
+        <w:t>4</w:t>
+      </w:r>
+      <w:r>
+        <w:t xml:space="preserve"> to present.</w:t>
+      </w:r>
+      <w:r>
+        <w:t xml:space="preserve"> A CompactRIO controller is not required. </w:t>
       </w:r>
     </w:p>
     <w:p/>
@@ -854,8 +842,6 @@
         </w:rPr>
         <w:t>to and from</w:t>
       </w:r>
-      <w:bookmarkStart w:id="0" w:name="_GoBack"/>
-      <w:bookmarkEnd w:id="0"/>
       <w:r>
         <w:rPr>
           <w:rFonts w:asciiTheme="minorHAnsi" w:hAnsiTheme="minorHAnsi" w:cstheme="minorBidi"/>
@@ -892,34 +878,7 @@
           <w:sz w:val="22"/>
           <w:szCs w:val="22"/>
         </w:rPr>
-        <w:t xml:space="preserve">Channels can be </w:t>
-      </w:r>
-      <w:r>
-        <w:rPr>
-          <w:rFonts w:asciiTheme="minorHAnsi" w:hAnsiTheme="minorHAnsi" w:cstheme="minorBidi"/>
-          <w:color w:val="auto"/>
-          <w:sz w:val="22"/>
-          <w:szCs w:val="22"/>
-        </w:rPr>
-        <w:t>Inputs, Outputs, Processing Parameters and Processing Results</w:t>
-      </w:r>
-      <w:r>
-        <w:rPr>
-          <w:rFonts w:asciiTheme="minorHAnsi" w:hAnsiTheme="minorHAnsi" w:cstheme="minorBidi"/>
-          <w:color w:val="auto"/>
-          <w:sz w:val="22"/>
-          <w:szCs w:val="22"/>
-        </w:rPr>
-        <w:t xml:space="preserve"> </w:t>
-      </w:r>
-      <w:r>
-        <w:rPr>
-          <w:rFonts w:asciiTheme="minorHAnsi" w:hAnsiTheme="minorHAnsi" w:cstheme="minorBidi"/>
-          <w:color w:val="auto"/>
-          <w:sz w:val="22"/>
-          <w:szCs w:val="22"/>
-        </w:rPr>
-        <w:t>– note that the direction is taken to be from the engine’s point of view</w:t>
+        <w:t>Channels can be Inputs, Outputs, Processing Parameters and Processing Results – note that the direction is taken to be from the engine’s point of view</w:t>
       </w:r>
     </w:p>
     <w:p>
@@ -3175,17 +3134,44 @@
           <w:sz w:val="22"/>
           <w:szCs w:val="22"/>
         </w:rPr>
-        <w:t xml:space="preserve"> partially configured and mapped. Under </w:t>
-      </w:r>
-      <w:r>
-        <w:rPr>
-          <w:rFonts w:ascii="Calibri" w:hAnsi="Calibri" w:cs="Calibri"/>
-          <w:b/>
-          <w:i/>
-          <w:sz w:val="22"/>
-          <w:szCs w:val="22"/>
-        </w:rPr>
-        <w:t>My Computer</w:t>
+        <w:t xml:space="preserve"> partially configured and mapped</w:t>
+      </w:r>
+      <w:r>
+        <w:rPr>
+          <w:rFonts w:ascii="Calibri" w:hAnsi="Calibri" w:cs="Calibri"/>
+          <w:sz w:val="22"/>
+          <w:szCs w:val="22"/>
+        </w:rPr>
+        <w:t xml:space="preserve"> (in future exercises you will make a Configuration File)</w:t>
+      </w:r>
+      <w:r>
+        <w:rPr>
+          <w:rFonts w:ascii="Calibri" w:hAnsi="Calibri" w:cs="Calibri"/>
+          <w:sz w:val="22"/>
+          <w:szCs w:val="22"/>
+        </w:rPr>
+        <w:t xml:space="preserve">. Under </w:t>
+      </w:r>
+      <w:r>
+        <w:rPr>
+          <w:rFonts w:ascii="Calibri" w:hAnsi="Calibri" w:cs="Calibri"/>
+          <w:b/>
+          <w:i/>
+          <w:sz w:val="22"/>
+          <w:szCs w:val="22"/>
+        </w:rPr>
+        <w:t xml:space="preserve">My </w:t>
+      </w:r>
+      <w:r>
+        <w:rPr>
+          <w:rFonts w:ascii="Calibri" w:hAnsi="Calibri" w:cs="Calibri"/>
+          <w:b/>
+          <w:i/>
+          <w:sz w:val="22"/>
+          <w:szCs w:val="22"/>
+        </w:rPr>
+        <w:lastRenderedPageBreak/>
+        <w:t>Computer</w:t>
       </w:r>
       <w:r>
         <w:rPr>
@@ -3274,7 +3260,6 @@
           <w:sz w:val="22"/>
           <w:szCs w:val="22"/>
         </w:rPr>
-        <w:lastRenderedPageBreak/>
         <w:t xml:space="preserve">To speed up the exercise, a UI has already been created. </w:t>
       </w:r>
       <w:r>
@@ -3412,7 +3397,15 @@
           <w:sz w:val="22"/>
           <w:szCs w:val="22"/>
         </w:rPr>
-        <w:t>Take a look at</w:t>
+        <w:t>Look</w:t>
+      </w:r>
+      <w:r>
+        <w:rPr>
+          <w:rFonts w:ascii="Calibri" w:hAnsi="Calibri" w:cs="Calibri"/>
+          <w:sz w:val="22"/>
+          <w:szCs w:val="22"/>
+        </w:rPr>
+        <w:t xml:space="preserve"> at</w:t>
       </w:r>
       <w:r>
         <w:rPr>
@@ -3586,7 +3579,23 @@
           <w:sz w:val="22"/>
           <w:szCs w:val="22"/>
         </w:rPr>
-        <w:t xml:space="preserve">. Drag and Drop </w:t>
+        <w:t xml:space="preserve">. </w:t>
+      </w:r>
+      <w:r>
+        <w:rPr>
+          <w:rFonts w:ascii="Calibri" w:hAnsi="Calibri" w:cs="Calibri"/>
+          <w:sz w:val="22"/>
+          <w:szCs w:val="22"/>
+        </w:rPr>
+        <w:t xml:space="preserve">Delete the bottom While Loop, as we won’t need it for this exercise. </w:t>
+      </w:r>
+      <w:r>
+        <w:rPr>
+          <w:rFonts w:ascii="Calibri" w:hAnsi="Calibri" w:cs="Calibri"/>
+          <w:sz w:val="22"/>
+          <w:szCs w:val="22"/>
+        </w:rPr>
+        <w:t xml:space="preserve">Drag and Drop </w:t>
       </w:r>
       <w:r>
         <w:rPr>
@@ -4107,7 +4116,23 @@
           <w:sz w:val="22"/>
           <w:szCs w:val="22"/>
         </w:rPr>
-        <w:t xml:space="preserve">Open the Standard Configuration Editor for TBD by navigating in LabVIEW to </w:t>
+        <w:t>Open the Standa</w:t>
+      </w:r>
+      <w:r>
+        <w:rPr>
+          <w:rFonts w:ascii="Calibri" w:hAnsi="Calibri" w:cs="Calibri"/>
+          <w:sz w:val="22"/>
+          <w:szCs w:val="22"/>
+        </w:rPr>
+        <w:t xml:space="preserve">rd Configuration Editor </w:t>
+      </w:r>
+      <w:r>
+        <w:rPr>
+          <w:rFonts w:ascii="Calibri" w:hAnsi="Calibri" w:cs="Calibri"/>
+          <w:sz w:val="22"/>
+          <w:szCs w:val="22"/>
+        </w:rPr>
+        <w:t xml:space="preserve">by navigating in LabVIEW to </w:t>
       </w:r>
       <w:r>
         <w:rPr>
@@ -4624,7 +4649,23 @@
           <w:sz w:val="22"/>
           <w:szCs w:val="22"/>
         </w:rPr>
-        <w:t xml:space="preserve"> hierarchy select </w:t>
+        <w:t xml:space="preserve"> hierarchy</w:t>
+      </w:r>
+      <w:r>
+        <w:rPr>
+          <w:rFonts w:ascii="Calibri" w:hAnsi="Calibri" w:cs="Calibri"/>
+          <w:sz w:val="22"/>
+          <w:szCs w:val="22"/>
+        </w:rPr>
+        <w:t xml:space="preserve"> in the DCAF Configuration Editor</w:t>
+      </w:r>
+      <w:r>
+        <w:rPr>
+          <w:rFonts w:ascii="Calibri" w:hAnsi="Calibri" w:cs="Calibri"/>
+          <w:sz w:val="22"/>
+          <w:szCs w:val="22"/>
+        </w:rPr>
+        <w:t xml:space="preserve"> select </w:t>
       </w:r>
       <w:r>
         <w:rPr>
@@ -4868,15 +4909,47 @@
           <w:sz w:val="22"/>
           <w:szCs w:val="22"/>
         </w:rPr>
-        <w:t>Verify the</w:t>
-      </w:r>
-      <w:r>
-        <w:rPr>
-          <w:rFonts w:ascii="Calibri" w:hAnsi="Calibri" w:cs="Calibri"/>
-          <w:sz w:val="22"/>
-          <w:szCs w:val="22"/>
-        </w:rPr>
-        <w:t xml:space="preserve"> corresponding classes had been added to</w:t>
+        <w:t xml:space="preserve">Verify </w:t>
+      </w:r>
+      <w:r>
+        <w:rPr>
+          <w:rFonts w:ascii="Calibri" w:hAnsi="Calibri" w:cs="Calibri"/>
+          <w:sz w:val="22"/>
+          <w:szCs w:val="22"/>
+        </w:rPr>
+        <w:t xml:space="preserve">that </w:t>
+      </w:r>
+      <w:r>
+        <w:rPr>
+          <w:rFonts w:ascii="Calibri" w:hAnsi="Calibri" w:cs="Calibri"/>
+          <w:sz w:val="22"/>
+          <w:szCs w:val="22"/>
+        </w:rPr>
+        <w:t>the</w:t>
+      </w:r>
+      <w:r>
+        <w:rPr>
+          <w:rFonts w:ascii="Calibri" w:hAnsi="Calibri" w:cs="Calibri"/>
+          <w:sz w:val="22"/>
+          <w:szCs w:val="22"/>
+        </w:rPr>
+        <w:t xml:space="preserve"> corresponding classes ha</w:t>
+      </w:r>
+      <w:r>
+        <w:rPr>
+          <w:rFonts w:ascii="Calibri" w:hAnsi="Calibri" w:cs="Calibri"/>
+          <w:sz w:val="22"/>
+          <w:szCs w:val="22"/>
+        </w:rPr>
+        <w:t>ve</w:t>
+      </w:r>
+      <w:r>
+        <w:rPr>
+          <w:rFonts w:ascii="Calibri" w:hAnsi="Calibri" w:cs="Calibri"/>
+          <w:sz w:val="22"/>
+          <w:szCs w:val="22"/>
+        </w:rPr>
+        <w:t xml:space="preserve"> been added to</w:t>
       </w:r>
       <w:r>
         <w:rPr>
@@ -7206,7 +7279,23 @@
           <w:sz w:val="22"/>
           <w:szCs w:val="22"/>
         </w:rPr>
-        <w:t xml:space="preserve">Open the Standard Configuration Editor for TBD by navigating in LabVIEW to </w:t>
+        <w:t>Open the St</w:t>
+      </w:r>
+      <w:r>
+        <w:rPr>
+          <w:rFonts w:ascii="Calibri" w:hAnsi="Calibri" w:cs="Calibri"/>
+          <w:sz w:val="22"/>
+          <w:szCs w:val="22"/>
+        </w:rPr>
+        <w:t xml:space="preserve">andard Configuration Editor </w:t>
+      </w:r>
+      <w:r>
+        <w:rPr>
+          <w:rFonts w:ascii="Calibri" w:hAnsi="Calibri" w:cs="Calibri"/>
+          <w:sz w:val="22"/>
+          <w:szCs w:val="22"/>
+        </w:rPr>
+        <w:t xml:space="preserve">by navigating in LabVIEW to </w:t>
       </w:r>
       <w:r>
         <w:rPr>
@@ -8323,7 +8412,25 @@
           <w:sz w:val="22"/>
           <w:szCs w:val="22"/>
         </w:rPr>
-        <w:t xml:space="preserve"> and select the </w:t>
+        <w:t xml:space="preserve"> </w:t>
+      </w:r>
+      <w:r>
+        <w:rPr>
+          <w:rFonts w:ascii="Calibri" w:hAnsi="Calibri" w:cs="Calibri"/>
+          <w:bCs/>
+          <w:sz w:val="22"/>
+          <w:szCs w:val="22"/>
+        </w:rPr>
+        <w:t xml:space="preserve">under the Simulation Standard Engine </w:t>
+      </w:r>
+      <w:r>
+        <w:rPr>
+          <w:rFonts w:ascii="Calibri" w:hAnsi="Calibri" w:cs="Calibri"/>
+          <w:bCs/>
+          <w:sz w:val="22"/>
+          <w:szCs w:val="22"/>
+        </w:rPr>
+        <w:t xml:space="preserve">and select the </w:t>
       </w:r>
       <w:r>
         <w:rPr>
@@ -8388,7 +8495,25 @@
           <w:sz w:val="22"/>
           <w:szCs w:val="22"/>
         </w:rPr>
-        <w:t xml:space="preserve"> In the left pane you will see all the channels that haven’t been mapped. Just take a look, don’t make changes.</w:t>
+        <w:t xml:space="preserve"> In the left pane you will see all the channels that haven’t been mapped. Just </w:t>
+      </w:r>
+      <w:r>
+        <w:rPr>
+          <w:rFonts w:ascii="Calibri" w:hAnsi="Calibri" w:cs="Calibri"/>
+          <w:bCs/>
+          <w:sz w:val="22"/>
+          <w:szCs w:val="22"/>
+        </w:rPr>
+        <w:t>look</w:t>
+      </w:r>
+      <w:r>
+        <w:rPr>
+          <w:rFonts w:ascii="Calibri" w:hAnsi="Calibri" w:cs="Calibri"/>
+          <w:bCs/>
+          <w:sz w:val="22"/>
+          <w:szCs w:val="22"/>
+        </w:rPr>
+        <w:t>, don’t make changes.</w:t>
       </w:r>
     </w:p>
     <w:p>
@@ -8762,7 +8887,25 @@
           <w:sz w:val="22"/>
           <w:szCs w:val="22"/>
         </w:rPr>
-        <w:t xml:space="preserve">column, right click, and select the corresponding tag from the </w:t>
+        <w:t xml:space="preserve">column, </w:t>
+      </w:r>
+      <w:r>
+        <w:rPr>
+          <w:rFonts w:ascii="Calibri" w:hAnsi="Calibri" w:cs="Calibri"/>
+          <w:bCs/>
+          <w:sz w:val="22"/>
+          <w:szCs w:val="22"/>
+        </w:rPr>
+        <w:t>lef</w:t>
+      </w:r>
+      <w:r>
+        <w:rPr>
+          <w:rFonts w:ascii="Calibri" w:hAnsi="Calibri" w:cs="Calibri"/>
+          <w:bCs/>
+          <w:sz w:val="22"/>
+          <w:szCs w:val="22"/>
+        </w:rPr>
+        <w:t xml:space="preserve">t click, and select the corresponding tag from the </w:t>
       </w:r>
       <w:r>
         <w:rPr>
@@ -9335,16 +9478,16 @@
           <w:sz w:val="22"/>
           <w:szCs w:val="22"/>
         </w:rPr>
-        <w:t xml:space="preserve"> Module</w:t>
-      </w:r>
-      <w:r>
-        <w:rPr>
-          <w:rFonts w:ascii="Calibri" w:hAnsi="Calibri" w:cs="Calibri"/>
-          <w:bCs/>
-          <w:sz w:val="22"/>
-          <w:szCs w:val="22"/>
-        </w:rPr>
-        <w:t>.</w:t>
+        <w:t xml:space="preserve"> </w:t>
+      </w:r>
+      <w:r>
+        <w:rPr>
+          <w:rFonts w:ascii="Calibri" w:hAnsi="Calibri" w:cs="Calibri"/>
+          <w:bCs/>
+          <w:sz w:val="22"/>
+          <w:szCs w:val="22"/>
+        </w:rPr>
+        <w:t>module.</w:t>
       </w:r>
     </w:p>
     <w:p>
@@ -9431,7 +9574,25 @@
           <w:sz w:val="22"/>
           <w:szCs w:val="22"/>
         </w:rPr>
-        <w:t xml:space="preserve"> Module</w:t>
+        <w:t xml:space="preserve"> </w:t>
+      </w:r>
+      <w:r>
+        <w:rPr>
+          <w:rFonts w:ascii="Calibri" w:hAnsi="Calibri" w:cs="Calibri"/>
+          <w:bCs/>
+          <w:sz w:val="22"/>
+          <w:szCs w:val="22"/>
+        </w:rPr>
+        <w:t>m</w:t>
+      </w:r>
+      <w:r>
+        <w:rPr>
+          <w:rFonts w:ascii="Calibri" w:hAnsi="Calibri" w:cs="Calibri"/>
+          <w:bCs/>
+          <w:sz w:val="22"/>
+          <w:szCs w:val="22"/>
+        </w:rPr>
+        <w:t>odule</w:t>
       </w:r>
       <w:r>
         <w:rPr>
@@ -9478,7 +9639,25 @@
           <w:sz w:val="22"/>
           <w:szCs w:val="22"/>
         </w:rPr>
-        <w:t xml:space="preserve">.  </w:t>
+        <w:t xml:space="preserve">. </w:t>
+      </w:r>
+      <w:r>
+        <w:rPr>
+          <w:rFonts w:ascii="Calibri" w:hAnsi="Calibri" w:cs="Calibri"/>
+          <w:bCs/>
+          <w:sz w:val="22"/>
+          <w:szCs w:val="22"/>
+        </w:rPr>
+        <w:t>Create the following connections.</w:t>
+      </w:r>
+      <w:r>
+        <w:rPr>
+          <w:rFonts w:ascii="Calibri" w:hAnsi="Calibri" w:cs="Calibri"/>
+          <w:bCs/>
+          <w:sz w:val="22"/>
+          <w:szCs w:val="22"/>
+        </w:rPr>
+        <w:t xml:space="preserve"> </w:t>
       </w:r>
       <w:r>
         <w:rPr>
@@ -10457,6 +10636,7 @@
           <w:szCs w:val="22"/>
         </w:rPr>
       </w:pPr>
+      <w:commentRangeStart w:id="0"/>
       <w:r>
         <w:rPr>
           <w:noProof/>
@@ -10497,6 +10677,15 @@
           </wp:inline>
         </w:drawing>
       </w:r>
+      <w:commentRangeEnd w:id="0"/>
+      <w:r>
+        <w:rPr>
+          <w:rStyle w:val="CommentReference"/>
+          <w:rFonts w:asciiTheme="minorHAnsi" w:hAnsiTheme="minorHAnsi" w:cstheme="minorBidi"/>
+          <w:color w:val="auto"/>
+        </w:rPr>
+        <w:commentReference w:id="0"/>
+      </w:r>
     </w:p>
     <w:p>
       <w:pPr>
@@ -10784,7 +10973,7 @@
                     <pic:cNvPicPr/>
                   </pic:nvPicPr>
                   <pic:blipFill>
-                    <a:blip r:embed="rId31"/>
+                    <a:blip r:embed="rId33"/>
                     <a:stretch>
                       <a:fillRect/>
                     </a:stretch>
@@ -10830,7 +11019,7 @@
                     <pic:cNvPicPr/>
                   </pic:nvPicPr>
                   <pic:blipFill>
-                    <a:blip r:embed="rId32"/>
+                    <a:blip r:embed="rId34"/>
                     <a:stretch>
                       <a:fillRect/>
                     </a:stretch>
@@ -12387,7 +12576,7 @@
                   <o:lock v:ext="edit" aspectratio="t"/>
                 </v:shapetype>
                 <v:shape id="Imagen 19" o:spid="_x0000_s1027" type="#_x0000_t75" style="position:absolute;width:97059;height:41076;visibility:visible;mso-wrap-style:square" o:gfxdata="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">
-                  <v:imagedata r:id="rId33" o:title=""/>
+                  <v:imagedata r:id="rId35" o:title=""/>
                   <v:path arrowok="t"/>
                 </v:shape>
                 <v:shapetype id="_x0000_t32" coordsize="21600,21600" o:spt="32" o:oned="t" path="m,l21600,21600e" filled="f">
@@ -12806,7 +12995,7 @@
                     <pic:cNvPicPr/>
                   </pic:nvPicPr>
                   <pic:blipFill>
-                    <a:blip r:embed="rId34"/>
+                    <a:blip r:embed="rId36"/>
                     <a:stretch>
                       <a:fillRect/>
                     </a:stretch>
@@ -13235,7 +13424,7 @@
                     <pic:cNvPicPr/>
                   </pic:nvPicPr>
                   <pic:blipFill>
-                    <a:blip r:embed="rId35"/>
+                    <a:blip r:embed="rId37"/>
                     <a:stretch>
                       <a:fillRect/>
                     </a:stretch>
@@ -14160,7 +14349,25 @@
           <w:sz w:val="22"/>
           <w:szCs w:val="22"/>
         </w:rPr>
-        <w:t>and open the TDMS file just created. Verify the tags you added in the TDMS datalogger modules appear in the file and generated data.</w:t>
+        <w:t xml:space="preserve">and open the TDMS file just created. Verify the tags you added in </w:t>
+      </w:r>
+      <w:commentRangeStart w:id="2"/>
+      <w:r>
+        <w:rPr>
+          <w:rFonts w:ascii="Calibri" w:hAnsi="Calibri" w:cs="Calibri"/>
+          <w:sz w:val="22"/>
+          <w:szCs w:val="22"/>
+        </w:rPr>
+        <w:t>the TDMS datalogger modules appear in the file and generated data.</w:t>
+      </w:r>
+      <w:commentRangeEnd w:id="2"/>
+      <w:r>
+        <w:rPr>
+          <w:rStyle w:val="CommentReference"/>
+          <w:rFonts w:asciiTheme="minorHAnsi" w:hAnsiTheme="minorHAnsi" w:cstheme="minorBidi"/>
+          <w:color w:val="auto"/>
+        </w:rPr>
+        <w:commentReference w:id="2"/>
       </w:r>
     </w:p>
     <w:p>
@@ -15576,7 +15783,14 @@
           <w:b/>
           <w:i/>
         </w:rPr>
-        <w:t>User Control Module</w:t>
+        <w:t>DCAF Static Channel</w:t>
+      </w:r>
+      <w:r>
+        <w:rPr>
+          <w:b/>
+          <w:i/>
+        </w:rPr>
+        <w:t xml:space="preserve"> Module</w:t>
       </w:r>
       <w:r>
         <w:t>.</w:t>
@@ -15710,7 +15924,16 @@
         </w:numPr>
       </w:pPr>
       <w:r>
-        <w:t>Enter a new name for your module and select an appropriate project path.</w:t>
+        <w:t>Enter a new name and project path</w:t>
+      </w:r>
+      <w:r>
+        <w:t xml:space="preserve"> </w:t>
+      </w:r>
+      <w:r>
+        <w:t>for your module</w:t>
+      </w:r>
+      <w:r>
+        <w:t>.</w:t>
       </w:r>
     </w:p>
     <w:p>
@@ -15722,7 +15945,23 @@
         </w:numPr>
       </w:pPr>
       <w:r>
-        <w:t xml:space="preserve">Add the following parameters to your new module as Channels. Channels represent data passed to or from your module during different execution stages, and channel names are case sensitive. The direction specifies whether the data is to the module or from the module, and is divided into inputs (data provided by input.vi), outputs (data provided to output.vi), and processing parameters and results (data passed to and from process.vi). For this hands on we will implement a processing step. </w:t>
+        <w:t>Add the following parameters to your new module as Channels</w:t>
+      </w:r>
+      <w:r>
+        <w:t xml:space="preserve"> in the </w:t>
+      </w:r>
+      <w:r>
+        <w:rPr>
+          <w:b/>
+          <w:i/>
+        </w:rPr>
+        <w:t>Channel Specifications</w:t>
+      </w:r>
+      <w:r>
+        <w:t xml:space="preserve"> tab</w:t>
+      </w:r>
+      <w:r>
+        <w:t xml:space="preserve">. Channels represent data passed to or from your module during different execution stages, and channel names are case sensitive. The direction specifies whether the data is to the module or from the module, and is divided into inputs (data provided by input.vi), outputs (data provided to output.vi), and processing parameters and results (data passed to and from process.vi). For this hands on we will implement a processing step. </w:t>
       </w:r>
     </w:p>
     <w:tbl>
@@ -16508,6 +16747,7 @@
       <w:r>
         <w:rPr>
           <w:i/>
+          <w:u w:val="single"/>
         </w:rPr>
         <w:t>not</w:t>
       </w:r>
@@ -16768,6 +17008,15 @@
         <w:t xml:space="preserve">. </w:t>
       </w:r>
       <w:r>
+        <w:t>T</w:t>
+      </w:r>
+      <w:r>
+        <w:t>he function being called in the middle</w:t>
+      </w:r>
+      <w:r>
+        <w:t xml:space="preserve"> is </w:t>
+      </w:r>
+      <w:r>
         <w:rPr>
           <w:b/>
           <w:i/>
@@ -16775,7 +17024,10 @@
         <w:t>User process.vi</w:t>
       </w:r>
       <w:r>
-        <w:t xml:space="preserve"> is the function being called in the middle and is the function you will implement. </w:t>
+        <w:t>,</w:t>
+      </w:r>
+      <w:r>
+        <w:t xml:space="preserve"> and is the function you will implement. </w:t>
       </w:r>
       <w:r>
         <w:t xml:space="preserve">You will implement the same PID control that the </w:t>
@@ -17550,7 +17802,7 @@
         <w:t xml:space="preserve"> should look something like Figure 3.5</w:t>
       </w:r>
       <w:r>
-        <w:t>:</w:t>
+        <w:t>.</w:t>
       </w:r>
       <w:r>
         <w:br/>
@@ -17592,7 +17844,19 @@
         <w:t>Temperature Controller Example.lvproj</w:t>
       </w:r>
       <w:r>
-        <w:t xml:space="preserve"> if you closed it, and reload the Standard Configuration Editor (</w:t>
+        <w:t xml:space="preserve"> </w:t>
+      </w:r>
+      <w:r>
+        <w:t>that you made in the earlier exercises (</w:t>
+      </w:r>
+      <w:r>
+        <w:t>if you closed it</w:t>
+      </w:r>
+      <w:r>
+        <w:t>)</w:t>
+      </w:r>
+      <w:r>
+        <w:t>, and reload the Standard Configuration Editor (</w:t>
       </w:r>
       <w:r>
         <w:t xml:space="preserve">Open </w:t>
@@ -17671,7 +17935,7 @@
           <w:b/>
           <w:i/>
         </w:rPr>
-        <w:t>\Custom Termperature Controller</w:t>
+        <w:t>\Custom Temperature Controller</w:t>
       </w:r>
       <w:r>
         <w:t>).</w:t>
@@ -17693,7 +17957,14 @@
           <w:b/>
           <w:i/>
         </w:rPr>
-        <w:t>&lt;LabVIEW 2015&gt;\examples\TBD Examples\RT Temperature Controller\SimulatedSystem.pcfg</w:t>
+        <w:t>&lt;LabVIEW</w:t>
+      </w:r>
+      <w:r>
+        <w:rPr>
+          <w:b/>
+          <w:i/>
+        </w:rPr>
+        <w:t>&gt;\examples\TBD Examples\RT Temperature Controller\SimulatedSystem.pcfg</w:t>
       </w:r>
       <w:r>
         <w:t xml:space="preserve"> and then to go </w:t>
@@ -17892,6 +18163,7 @@
           <w:rFonts w:ascii="Calibri" w:hAnsi="Calibri" w:cs="Calibri"/>
           <w:i/>
         </w:rPr>
+        <w:lastRenderedPageBreak/>
         <w:t>Figure 3.6</w:t>
       </w:r>
       <w:r>
@@ -17911,7 +18183,10 @@
       </w:pPr>
       <w:r>
         <w:lastRenderedPageBreak/>
-        <w:t xml:space="preserve">Now, right click on the output ranges and press </w:t>
+        <w:t xml:space="preserve">Now, </w:t>
+      </w:r>
+      <w:r>
+        <w:t xml:space="preserve">click on the output ranges and press </w:t>
       </w:r>
       <w:r>
         <w:rPr>
@@ -18344,7 +18619,25 @@
         <w:t>Custom Controller Module runtime.lvclass</w:t>
       </w:r>
       <w:r>
-        <w:t xml:space="preserve"> from the project onto the diagram of Host Module Includes.vi. This ensures that your new module is always loaded into memory.</w:t>
+        <w:t xml:space="preserve"> from the project onto the diagram of Host Module Includes.vi. This ensures that your new module is always loaded </w:t>
+      </w:r>
+      <w:bookmarkStart w:id="3" w:name="_GoBack"/>
+      <w:bookmarkEnd w:id="3"/>
+      <w:r>
+        <w:t>into memory.</w:t>
+      </w:r>
+      <w:r>
+        <w:t xml:space="preserve"> You could also have achieved the same result by clicking </w:t>
+      </w:r>
+      <w:r>
+        <w:rPr>
+          <w:b/>
+          <w:i/>
+        </w:rPr>
+        <w:t>Generate</w:t>
+      </w:r>
+      <w:r>
+        <w:t xml:space="preserve"> in the Standard Configuration Editor.</w:t>
       </w:r>
     </w:p>
     <w:p>
@@ -18410,6 +18703,7 @@
           <w:rFonts w:ascii="Calibri" w:hAnsi="Calibri" w:cs="Calibri"/>
           <w:i/>
         </w:rPr>
+        <w:lastRenderedPageBreak/>
         <w:t>Figure 3.7</w:t>
       </w:r>
     </w:p>
@@ -18761,6 +19055,22 @@
 
 <file path=word/comments.xml><?xml version="1.0" encoding="utf-8"?>
 <w:comments xmlns:wpc="http://schemas.microsoft.com/office/word/2010/wordprocessingCanvas" xmlns:cx="http://schemas.microsoft.com/office/drawing/2014/chartex" xmlns:cx1="http://schemas.microsoft.com/office/drawing/2015/9/8/chartex" xmlns:cx2="http://schemas.microsoft.com/office/drawing/2015/10/21/chartex" xmlns:cx3="http://schemas.microsoft.com/office/drawing/2016/5/9/chartex" xmlns:cx4="http://schemas.microsoft.com/office/drawing/2016/5/10/chartex" xmlns:cx5="http://schemas.microsoft.com/office/drawing/2016/5/11/chartex" xmlns:mc="http://schemas.openxmlformats.org/markup-compatibility/2006" xmlns:o="urn:schemas-microsoft-com:office:office" xmlns:r="http://schemas.openxmlformats.org/officeDocument/2006/relationships" xmlns:m="http://schemas.openxmlformats.org/officeDocument/2006/math" xmlns:v="urn:schemas-microsoft-com:vml" xmlns:wp14="http://schemas.microsoft.com/office/word/2010/wordprocessingDrawing" xmlns:wp="http://schemas.openxmlformats.org/drawingml/2006/wordprocessingDrawing" xmlns:w10="urn:schemas-microsoft-com:office:word" xmlns:w="http://schemas.openxmlformats.org/wordprocessingml/2006/main" xmlns:w14="http://schemas.microsoft.com/office/word/2010/wordml" xmlns:w15="http://schemas.microsoft.com/office/word/2012/wordml" xmlns:w16se="http://schemas.microsoft.com/office/word/2015/wordml/symex" xmlns:wpg="http://schemas.microsoft.com/office/word/2010/wordprocessingGroup" xmlns:wpi="http://schemas.microsoft.com/office/word/2010/wordprocessingInk" xmlns:wne="http://schemas.microsoft.com/office/word/2006/wordml" xmlns:wps="http://schemas.microsoft.com/office/word/2010/wordprocessingShape" mc:Ignorable="w14 w15 w16se wp14">
+  <w:comment w:id="0" w:author="Andrew Tucker" w:date="2017-10-12T12:57:00Z" w:initials="AT">
+    <w:p>
+      <w:pPr>
+        <w:pStyle w:val="CommentText"/>
+      </w:pPr>
+      <w:r>
+        <w:rPr>
+          <w:rStyle w:val="CommentReference"/>
+        </w:rPr>
+        <w:annotationRef/>
+      </w:r>
+      <w:r>
+        <w:t>Update screenshot</w:t>
+      </w:r>
+    </w:p>
+  </w:comment>
   <w:comment w:id="1" w:author="Matthew Pollock" w:date="2016-07-25T15:42:00Z" w:initials="MP">
     <w:p>
       <w:pPr>
@@ -18774,6 +19084,22 @@
       </w:r>
       <w:r>
         <w:t>Needs to be updated with correct category</w:t>
+      </w:r>
+    </w:p>
+  </w:comment>
+  <w:comment w:id="2" w:author="Andrew Tucker" w:date="2017-10-12T13:16:00Z" w:initials="AT">
+    <w:p>
+      <w:pPr>
+        <w:pStyle w:val="CommentText"/>
+      </w:pPr>
+      <w:r>
+        <w:rPr>
+          <w:rStyle w:val="CommentReference"/>
+        </w:rPr>
+        <w:annotationRef/>
+      </w:r>
+      <w:r>
+        <w:t>My file goes away too. Like Rita’s.</w:t>
       </w:r>
     </w:p>
   </w:comment>
@@ -18782,7 +19108,9 @@
 
 <file path=word/commentsExtended.xml><?xml version="1.0" encoding="utf-8"?>
 <w15:commentsEx xmlns:wpc="http://schemas.microsoft.com/office/word/2010/wordprocessingCanvas" xmlns:cx="http://schemas.microsoft.com/office/drawing/2014/chartex" xmlns:cx1="http://schemas.microsoft.com/office/drawing/2015/9/8/chartex" xmlns:cx2="http://schemas.microsoft.com/office/drawing/2015/10/21/chartex" xmlns:cx3="http://schemas.microsoft.com/office/drawing/2016/5/9/chartex" xmlns:cx4="http://schemas.microsoft.com/office/drawing/2016/5/10/chartex" xmlns:cx5="http://schemas.microsoft.com/office/drawing/2016/5/11/chartex" xmlns:mc="http://schemas.openxmlformats.org/markup-compatibility/2006" xmlns:o="urn:schemas-microsoft-com:office:office" xmlns:r="http://schemas.openxmlformats.org/officeDocument/2006/relationships" xmlns:m="http://schemas.openxmlformats.org/officeDocument/2006/math" xmlns:v="urn:schemas-microsoft-com:vml" xmlns:wp14="http://schemas.microsoft.com/office/word/2010/wordprocessingDrawing" xmlns:wp="http://schemas.openxmlformats.org/drawingml/2006/wordprocessingDrawing" xmlns:w10="urn:schemas-microsoft-com:office:word" xmlns:w="http://schemas.openxmlformats.org/wordprocessingml/2006/main" xmlns:w14="http://schemas.microsoft.com/office/word/2010/wordml" xmlns:w15="http://schemas.microsoft.com/office/word/2012/wordml" xmlns:w16se="http://schemas.microsoft.com/office/word/2015/wordml/symex" xmlns:wpg="http://schemas.microsoft.com/office/word/2010/wordprocessingGroup" xmlns:wpi="http://schemas.microsoft.com/office/word/2010/wordprocessingInk" xmlns:wne="http://schemas.microsoft.com/office/word/2006/wordml" xmlns:wps="http://schemas.microsoft.com/office/word/2010/wordprocessingShape" mc:Ignorable="w14 w15 w16se wp14">
+  <w15:commentEx w15:paraId="6F550DC5" w15:done="0"/>
   <w15:commentEx w15:paraId="03E930BB" w15:done="0"/>
+  <w15:commentEx w15:paraId="77F5653E" w15:done="0"/>
 </w15:commentsEx>
 </file>
 
@@ -19170,6 +19498,95 @@
     </w:lvl>
   </w:abstractNum>
   <w:abstractNum w:abstractNumId="4" w15:restartNumberingAfterBreak="0">
+    <w:nsid w:val="0A701EAF"/>
+    <w:multiLevelType w:val="hybridMultilevel"/>
+    <w:tmpl w:val="B0064290"/>
+    <w:lvl w:ilvl="0" w:tplc="0409000F">
+      <w:start w:val="1"/>
+      <w:numFmt w:val="decimal"/>
+      <w:lvlText w:val="%1."/>
+      <w:lvlJc w:val="left"/>
+      <w:pPr>
+        <w:ind w:left="720" w:hanging="360"/>
+      </w:pPr>
+      <w:rPr>
+        <w:rFonts w:hint="default"/>
+      </w:rPr>
+    </w:lvl>
+    <w:lvl w:ilvl="1" w:tplc="04090019" w:tentative="1">
+      <w:start w:val="1"/>
+      <w:numFmt w:val="lowerLetter"/>
+      <w:lvlText w:val="%2."/>
+      <w:lvlJc w:val="left"/>
+      <w:pPr>
+        <w:ind w:left="1440" w:hanging="360"/>
+      </w:pPr>
+    </w:lvl>
+    <w:lvl w:ilvl="2" w:tplc="0409001B" w:tentative="1">
+      <w:start w:val="1"/>
+      <w:numFmt w:val="lowerRoman"/>
+      <w:lvlText w:val="%3."/>
+      <w:lvlJc w:val="right"/>
+      <w:pPr>
+        <w:ind w:left="2160" w:hanging="180"/>
+      </w:pPr>
+    </w:lvl>
+    <w:lvl w:ilvl="3" w:tplc="0409000F" w:tentative="1">
+      <w:start w:val="1"/>
+      <w:numFmt w:val="decimal"/>
+      <w:lvlText w:val="%4."/>
+      <w:lvlJc w:val="left"/>
+      <w:pPr>
+        <w:ind w:left="2880" w:hanging="360"/>
+      </w:pPr>
+    </w:lvl>
+    <w:lvl w:ilvl="4" w:tplc="04090019" w:tentative="1">
+      <w:start w:val="1"/>
+      <w:numFmt w:val="lowerLetter"/>
+      <w:lvlText w:val="%5."/>
+      <w:lvlJc w:val="left"/>
+      <w:pPr>
+        <w:ind w:left="3600" w:hanging="360"/>
+      </w:pPr>
+    </w:lvl>
+    <w:lvl w:ilvl="5" w:tplc="0409001B" w:tentative="1">
+      <w:start w:val="1"/>
+      <w:numFmt w:val="lowerRoman"/>
+      <w:lvlText w:val="%6."/>
+      <w:lvlJc w:val="right"/>
+      <w:pPr>
+        <w:ind w:left="4320" w:hanging="180"/>
+      </w:pPr>
+    </w:lvl>
+    <w:lvl w:ilvl="6" w:tplc="0409000F" w:tentative="1">
+      <w:start w:val="1"/>
+      <w:numFmt w:val="decimal"/>
+      <w:lvlText w:val="%7."/>
+      <w:lvlJc w:val="left"/>
+      <w:pPr>
+        <w:ind w:left="5040" w:hanging="360"/>
+      </w:pPr>
+    </w:lvl>
+    <w:lvl w:ilvl="7" w:tplc="04090019" w:tentative="1">
+      <w:start w:val="1"/>
+      <w:numFmt w:val="lowerLetter"/>
+      <w:lvlText w:val="%8."/>
+      <w:lvlJc w:val="left"/>
+      <w:pPr>
+        <w:ind w:left="5760" w:hanging="360"/>
+      </w:pPr>
+    </w:lvl>
+    <w:lvl w:ilvl="8" w:tplc="0409001B" w:tentative="1">
+      <w:start w:val="1"/>
+      <w:numFmt w:val="lowerRoman"/>
+      <w:lvlText w:val="%9."/>
+      <w:lvlJc w:val="right"/>
+      <w:pPr>
+        <w:ind w:left="6480" w:hanging="180"/>
+      </w:pPr>
+    </w:lvl>
+  </w:abstractNum>
+  <w:abstractNum w:abstractNumId="5" w15:restartNumberingAfterBreak="0">
     <w:nsid w:val="0D261A2E"/>
     <w:multiLevelType w:val="hybridMultilevel"/>
     <w:tmpl w:val="1F76558A"/>
@@ -19260,7 +19677,7 @@
       </w:pPr>
     </w:lvl>
   </w:abstractNum>
-  <w:abstractNum w:abstractNumId="5" w15:restartNumberingAfterBreak="0">
+  <w:abstractNum w:abstractNumId="6" w15:restartNumberingAfterBreak="0">
     <w:nsid w:val="0DFD5C1C"/>
     <w:multiLevelType w:val="hybridMultilevel"/>
     <w:tmpl w:val="8CD66CE6"/>
@@ -19349,7 +19766,7 @@
       </w:pPr>
     </w:lvl>
   </w:abstractNum>
-  <w:abstractNum w:abstractNumId="6" w15:restartNumberingAfterBreak="0">
+  <w:abstractNum w:abstractNumId="7" w15:restartNumberingAfterBreak="0">
     <w:nsid w:val="28481E24"/>
     <w:multiLevelType w:val="hybridMultilevel"/>
     <w:tmpl w:val="F71EBD38"/>
@@ -19435,7 +19852,7 @@
       </w:pPr>
     </w:lvl>
   </w:abstractNum>
-  <w:abstractNum w:abstractNumId="7" w15:restartNumberingAfterBreak="0">
+  <w:abstractNum w:abstractNumId="8" w15:restartNumberingAfterBreak="0">
     <w:nsid w:val="28E0637E"/>
     <w:multiLevelType w:val="hybridMultilevel"/>
     <w:tmpl w:val="EA986B7E"/>
@@ -19524,7 +19941,7 @@
       </w:pPr>
     </w:lvl>
   </w:abstractNum>
-  <w:abstractNum w:abstractNumId="8" w15:restartNumberingAfterBreak="0">
+  <w:abstractNum w:abstractNumId="9" w15:restartNumberingAfterBreak="0">
     <w:nsid w:val="31CD4CB8"/>
     <w:multiLevelType w:val="hybridMultilevel"/>
     <w:tmpl w:val="7C262080"/>
@@ -19613,7 +20030,7 @@
       </w:pPr>
     </w:lvl>
   </w:abstractNum>
-  <w:abstractNum w:abstractNumId="9" w15:restartNumberingAfterBreak="0">
+  <w:abstractNum w:abstractNumId="10" w15:restartNumberingAfterBreak="0">
     <w:nsid w:val="331563B7"/>
     <w:multiLevelType w:val="hybridMultilevel"/>
     <w:tmpl w:val="B52A8F64"/>
@@ -19702,7 +20119,7 @@
       </w:pPr>
     </w:lvl>
   </w:abstractNum>
-  <w:abstractNum w:abstractNumId="10" w15:restartNumberingAfterBreak="0">
+  <w:abstractNum w:abstractNumId="11" w15:restartNumberingAfterBreak="0">
     <w:nsid w:val="33F203D5"/>
     <w:multiLevelType w:val="hybridMultilevel"/>
     <w:tmpl w:val="6086626C"/>
@@ -19788,7 +20205,7 @@
       </w:pPr>
     </w:lvl>
   </w:abstractNum>
-  <w:abstractNum w:abstractNumId="11" w15:restartNumberingAfterBreak="0">
+  <w:abstractNum w:abstractNumId="12" w15:restartNumberingAfterBreak="0">
     <w:nsid w:val="46D35F2E"/>
     <w:multiLevelType w:val="hybridMultilevel"/>
     <w:tmpl w:val="415AAA6E"/>
@@ -19874,7 +20291,7 @@
       </w:pPr>
     </w:lvl>
   </w:abstractNum>
-  <w:abstractNum w:abstractNumId="12" w15:restartNumberingAfterBreak="0">
+  <w:abstractNum w:abstractNumId="13" w15:restartNumberingAfterBreak="0">
     <w:nsid w:val="4C7B4784"/>
     <w:multiLevelType w:val="hybridMultilevel"/>
     <w:tmpl w:val="1F76558A"/>
@@ -19965,7 +20382,7 @@
       </w:pPr>
     </w:lvl>
   </w:abstractNum>
-  <w:abstractNum w:abstractNumId="13" w15:restartNumberingAfterBreak="0">
+  <w:abstractNum w:abstractNumId="14" w15:restartNumberingAfterBreak="0">
     <w:nsid w:val="50E22B82"/>
     <w:multiLevelType w:val="hybridMultilevel"/>
     <w:tmpl w:val="1F76558A"/>
@@ -20056,7 +20473,7 @@
       </w:pPr>
     </w:lvl>
   </w:abstractNum>
-  <w:abstractNum w:abstractNumId="14" w15:restartNumberingAfterBreak="0">
+  <w:abstractNum w:abstractNumId="15" w15:restartNumberingAfterBreak="0">
     <w:nsid w:val="559C0C95"/>
     <w:multiLevelType w:val="hybridMultilevel"/>
     <w:tmpl w:val="A4641ED8"/>
@@ -20145,7 +20562,7 @@
       </w:pPr>
     </w:lvl>
   </w:abstractNum>
-  <w:abstractNum w:abstractNumId="15" w15:restartNumberingAfterBreak="0">
+  <w:abstractNum w:abstractNumId="16" w15:restartNumberingAfterBreak="0">
     <w:nsid w:val="5AD86555"/>
     <w:multiLevelType w:val="hybridMultilevel"/>
     <w:tmpl w:val="8CD66CE6"/>
@@ -20234,7 +20651,7 @@
       </w:pPr>
     </w:lvl>
   </w:abstractNum>
-  <w:abstractNum w:abstractNumId="16" w15:restartNumberingAfterBreak="0">
+  <w:abstractNum w:abstractNumId="17" w15:restartNumberingAfterBreak="0">
     <w:nsid w:val="5AE70B5E"/>
     <w:multiLevelType w:val="hybridMultilevel"/>
     <w:tmpl w:val="698A561A"/>
@@ -20323,7 +20740,7 @@
       </w:pPr>
     </w:lvl>
   </w:abstractNum>
-  <w:abstractNum w:abstractNumId="17" w15:restartNumberingAfterBreak="0">
+  <w:abstractNum w:abstractNumId="18" w15:restartNumberingAfterBreak="0">
     <w:nsid w:val="5B063D66"/>
     <w:multiLevelType w:val="hybridMultilevel"/>
     <w:tmpl w:val="CE60C808"/>
@@ -20412,7 +20829,7 @@
       </w:pPr>
     </w:lvl>
   </w:abstractNum>
-  <w:abstractNum w:abstractNumId="18" w15:restartNumberingAfterBreak="0">
+  <w:abstractNum w:abstractNumId="19" w15:restartNumberingAfterBreak="0">
     <w:nsid w:val="67E91B1F"/>
     <w:multiLevelType w:val="hybridMultilevel"/>
     <w:tmpl w:val="598EF932"/>
@@ -20501,7 +20918,7 @@
       </w:pPr>
     </w:lvl>
   </w:abstractNum>
-  <w:abstractNum w:abstractNumId="19" w15:restartNumberingAfterBreak="0">
+  <w:abstractNum w:abstractNumId="20" w15:restartNumberingAfterBreak="0">
     <w:nsid w:val="6A5A5715"/>
     <w:multiLevelType w:val="hybridMultilevel"/>
     <w:tmpl w:val="B67C4402"/>
@@ -20588,70 +21005,76 @@
     </w:lvl>
   </w:abstractNum>
   <w:num w:numId="1">
-    <w:abstractNumId w:val="6"/>
+    <w:abstractNumId w:val="7"/>
   </w:num>
   <w:num w:numId="2">
-    <w:abstractNumId w:val="10"/>
+    <w:abstractNumId w:val="11"/>
   </w:num>
   <w:num w:numId="3">
-    <w:abstractNumId w:val="7"/>
+    <w:abstractNumId w:val="8"/>
   </w:num>
   <w:num w:numId="4">
     <w:abstractNumId w:val="2"/>
   </w:num>
   <w:num w:numId="5">
-    <w:abstractNumId w:val="8"/>
+    <w:abstractNumId w:val="9"/>
   </w:num>
   <w:num w:numId="6">
     <w:abstractNumId w:val="1"/>
   </w:num>
   <w:num w:numId="7">
-    <w:abstractNumId w:val="16"/>
+    <w:abstractNumId w:val="17"/>
   </w:num>
   <w:num w:numId="8">
+    <w:abstractNumId w:val="20"/>
+  </w:num>
+  <w:num w:numId="9">
+    <w:abstractNumId w:val="18"/>
+  </w:num>
+  <w:num w:numId="10">
+    <w:abstractNumId w:val="15"/>
+  </w:num>
+  <w:num w:numId="11">
     <w:abstractNumId w:val="19"/>
   </w:num>
-  <w:num w:numId="9">
-    <w:abstractNumId w:val="17"/>
-  </w:num>
-  <w:num w:numId="10">
-    <w:abstractNumId w:val="14"/>
-  </w:num>
-  <w:num w:numId="11">
-    <w:abstractNumId w:val="18"/>
-  </w:num>
   <w:num w:numId="12">
-    <w:abstractNumId w:val="11"/>
+    <w:abstractNumId w:val="12"/>
   </w:num>
   <w:num w:numId="13">
     <w:abstractNumId w:val="0"/>
   </w:num>
   <w:num w:numId="14">
+    <w:abstractNumId w:val="14"/>
+  </w:num>
+  <w:num w:numId="15">
+    <w:abstractNumId w:val="10"/>
+  </w:num>
+  <w:num w:numId="16">
+    <w:abstractNumId w:val="5"/>
+  </w:num>
+  <w:num w:numId="17">
+    <w:abstractNumId w:val="6"/>
+  </w:num>
+  <w:num w:numId="18">
     <w:abstractNumId w:val="13"/>
   </w:num>
-  <w:num w:numId="15">
-    <w:abstractNumId w:val="9"/>
-  </w:num>
-  <w:num w:numId="16">
-    <w:abstractNumId w:val="4"/>
-  </w:num>
-  <w:num w:numId="17">
-    <w:abstractNumId w:val="5"/>
-  </w:num>
-  <w:num w:numId="18">
-    <w:abstractNumId w:val="12"/>
-  </w:num>
   <w:num w:numId="19">
-    <w:abstractNumId w:val="15"/>
+    <w:abstractNumId w:val="16"/>
   </w:num>
   <w:num w:numId="20">
     <w:abstractNumId w:val="3"/>
+  </w:num>
+  <w:num w:numId="21">
+    <w:abstractNumId w:val="4"/>
   </w:num>
 </w:numbering>
 </file>
 
 <file path=word/people.xml><?xml version="1.0" encoding="utf-8"?>
 <w15:people xmlns:wpc="http://schemas.microsoft.com/office/word/2010/wordprocessingCanvas" xmlns:cx="http://schemas.microsoft.com/office/drawing/2014/chartex" xmlns:cx1="http://schemas.microsoft.com/office/drawing/2015/9/8/chartex" xmlns:cx2="http://schemas.microsoft.com/office/drawing/2015/10/21/chartex" xmlns:cx3="http://schemas.microsoft.com/office/drawing/2016/5/9/chartex" xmlns:cx4="http://schemas.microsoft.com/office/drawing/2016/5/10/chartex" xmlns:cx5="http://schemas.microsoft.com/office/drawing/2016/5/11/chartex" xmlns:mc="http://schemas.openxmlformats.org/markup-compatibility/2006" xmlns:o="urn:schemas-microsoft-com:office:office" xmlns:r="http://schemas.openxmlformats.org/officeDocument/2006/relationships" xmlns:m="http://schemas.openxmlformats.org/officeDocument/2006/math" xmlns:v="urn:schemas-microsoft-com:vml" xmlns:wp14="http://schemas.microsoft.com/office/word/2010/wordprocessingDrawing" xmlns:wp="http://schemas.openxmlformats.org/drawingml/2006/wordprocessingDrawing" xmlns:w10="urn:schemas-microsoft-com:office:word" xmlns:w="http://schemas.openxmlformats.org/wordprocessingml/2006/main" xmlns:w14="http://schemas.microsoft.com/office/word/2010/wordml" xmlns:w15="http://schemas.microsoft.com/office/word/2012/wordml" xmlns:w16se="http://schemas.microsoft.com/office/word/2015/wordml/symex" xmlns:wpg="http://schemas.microsoft.com/office/word/2010/wordprocessingGroup" xmlns:wpi="http://schemas.microsoft.com/office/word/2010/wordprocessingInk" xmlns:wne="http://schemas.microsoft.com/office/word/2006/wordml" xmlns:wps="http://schemas.microsoft.com/office/word/2010/wordprocessingShape" mc:Ignorable="w14 w15 w16se wp14">
+  <w15:person w15:author="Andrew Tucker">
+    <w15:presenceInfo w15:providerId="AD" w15:userId="S-1-5-21-592541541-3038525560-1254390659-63556"/>
+  </w15:person>
   <w15:person w15:author="Matthew Pollock">
     <w15:presenceInfo w15:providerId="AD" w15:userId="S-1-12-1-1123584425-1280444015-79435957-3069463951"/>
   </w15:person>
@@ -21707,7 +22130,7 @@
 </file>
 
 <file path=customXml/itemProps1.xml><?xml version="1.0" encoding="utf-8"?>
-<ds:datastoreItem xmlns:ds="http://schemas.openxmlformats.org/officeDocument/2006/customXml" ds:itemID="{97CF1428-1E55-44CE-A0B4-5950341BD8EE}">
+<ds:datastoreItem xmlns:ds="http://schemas.openxmlformats.org/officeDocument/2006/customXml" ds:itemID="{D12664ED-0820-4885-B02F-CEFA1DC0E442}">
   <ds:schemaRefs>
     <ds:schemaRef ds:uri="http://schemas.openxmlformats.org/officeDocument/2006/bibliography"/>
   </ds:schemaRefs>

</xml_diff>

<commit_message>
Updated HO with tweaks from Houston (#38)
*  Applied fixes from the Houston onsite in October.
</commit_message>
<xml_diff>
--- a/Trunk/Getting Started Material/Hands On/Current/DCAF Hands On.docx
+++ b/Trunk/Getting Started Material/Hands On/Current/DCAF Hands On.docx
@@ -7,9 +7,6 @@
         <w:pStyle w:val="Title"/>
       </w:pPr>
       <w:r>
-        <w:t>`</w:t>
-      </w:r>
-      <w:r>
         <w:t>Distributed Control and Automation</w:t>
       </w:r>
       <w:r>
@@ -42,25 +39,7 @@
         <w:pStyle w:val="Heading2"/>
       </w:pPr>
       <w:r>
-        <w:t>Set-up (</w:t>
-      </w:r>
-      <w:r>
-        <w:t xml:space="preserve">Already configured on </w:t>
-      </w:r>
-      <w:r>
-        <w:t>A</w:t>
-      </w:r>
-      <w:r>
-        <w:t xml:space="preserve">lliance </w:t>
-      </w:r>
-      <w:r>
-        <w:t>D</w:t>
-      </w:r>
-      <w:r>
-        <w:t>ay machines</w:t>
-      </w:r>
-      <w:r>
-        <w:t>)</w:t>
+        <w:t xml:space="preserve">Set-up </w:t>
       </w:r>
     </w:p>
     <w:p>
@@ -92,7 +71,16 @@
         <w:t xml:space="preserve">version </w:t>
       </w:r>
       <w:r>
-        <w:t>from 2013 to present.</w:t>
+        <w:t>from 201</w:t>
+      </w:r>
+      <w:r>
+        <w:t>4</w:t>
+      </w:r>
+      <w:r>
+        <w:t xml:space="preserve"> to present.</w:t>
+      </w:r>
+      <w:r>
+        <w:t xml:space="preserve"> A CompactRIO controller is not required. </w:t>
       </w:r>
     </w:p>
     <w:p/>
@@ -854,8 +842,6 @@
         </w:rPr>
         <w:t>to and from</w:t>
       </w:r>
-      <w:bookmarkStart w:id="0" w:name="_GoBack"/>
-      <w:bookmarkEnd w:id="0"/>
       <w:r>
         <w:rPr>
           <w:rFonts w:asciiTheme="minorHAnsi" w:hAnsiTheme="minorHAnsi" w:cstheme="minorBidi"/>
@@ -892,34 +878,7 @@
           <w:sz w:val="22"/>
           <w:szCs w:val="22"/>
         </w:rPr>
-        <w:t xml:space="preserve">Channels can be </w:t>
-      </w:r>
-      <w:r>
-        <w:rPr>
-          <w:rFonts w:asciiTheme="minorHAnsi" w:hAnsiTheme="minorHAnsi" w:cstheme="minorBidi"/>
-          <w:color w:val="auto"/>
-          <w:sz w:val="22"/>
-          <w:szCs w:val="22"/>
-        </w:rPr>
-        <w:t>Inputs, Outputs, Processing Parameters and Processing Results</w:t>
-      </w:r>
-      <w:r>
-        <w:rPr>
-          <w:rFonts w:asciiTheme="minorHAnsi" w:hAnsiTheme="minorHAnsi" w:cstheme="minorBidi"/>
-          <w:color w:val="auto"/>
-          <w:sz w:val="22"/>
-          <w:szCs w:val="22"/>
-        </w:rPr>
-        <w:t xml:space="preserve"> </w:t>
-      </w:r>
-      <w:r>
-        <w:rPr>
-          <w:rFonts w:asciiTheme="minorHAnsi" w:hAnsiTheme="minorHAnsi" w:cstheme="minorBidi"/>
-          <w:color w:val="auto"/>
-          <w:sz w:val="22"/>
-          <w:szCs w:val="22"/>
-        </w:rPr>
-        <w:t>– note that the direction is taken to be from the engine’s point of view</w:t>
+        <w:t>Channels can be Inputs, Outputs, Processing Parameters and Processing Results – note that the direction is taken to be from the engine’s point of view</w:t>
       </w:r>
     </w:p>
     <w:p>
@@ -3175,17 +3134,44 @@
           <w:sz w:val="22"/>
           <w:szCs w:val="22"/>
         </w:rPr>
-        <w:t xml:space="preserve"> partially configured and mapped. Under </w:t>
-      </w:r>
-      <w:r>
-        <w:rPr>
-          <w:rFonts w:ascii="Calibri" w:hAnsi="Calibri" w:cs="Calibri"/>
-          <w:b/>
-          <w:i/>
-          <w:sz w:val="22"/>
-          <w:szCs w:val="22"/>
-        </w:rPr>
-        <w:t>My Computer</w:t>
+        <w:t xml:space="preserve"> partially configured and mapped</w:t>
+      </w:r>
+      <w:r>
+        <w:rPr>
+          <w:rFonts w:ascii="Calibri" w:hAnsi="Calibri" w:cs="Calibri"/>
+          <w:sz w:val="22"/>
+          <w:szCs w:val="22"/>
+        </w:rPr>
+        <w:t xml:space="preserve"> (in future exercises you will make a Configuration File)</w:t>
+      </w:r>
+      <w:r>
+        <w:rPr>
+          <w:rFonts w:ascii="Calibri" w:hAnsi="Calibri" w:cs="Calibri"/>
+          <w:sz w:val="22"/>
+          <w:szCs w:val="22"/>
+        </w:rPr>
+        <w:t xml:space="preserve">. Under </w:t>
+      </w:r>
+      <w:r>
+        <w:rPr>
+          <w:rFonts w:ascii="Calibri" w:hAnsi="Calibri" w:cs="Calibri"/>
+          <w:b/>
+          <w:i/>
+          <w:sz w:val="22"/>
+          <w:szCs w:val="22"/>
+        </w:rPr>
+        <w:t xml:space="preserve">My </w:t>
+      </w:r>
+      <w:r>
+        <w:rPr>
+          <w:rFonts w:ascii="Calibri" w:hAnsi="Calibri" w:cs="Calibri"/>
+          <w:b/>
+          <w:i/>
+          <w:sz w:val="22"/>
+          <w:szCs w:val="22"/>
+        </w:rPr>
+        <w:lastRenderedPageBreak/>
+        <w:t>Computer</w:t>
       </w:r>
       <w:r>
         <w:rPr>
@@ -3274,7 +3260,6 @@
           <w:sz w:val="22"/>
           <w:szCs w:val="22"/>
         </w:rPr>
-        <w:lastRenderedPageBreak/>
         <w:t xml:space="preserve">To speed up the exercise, a UI has already been created. </w:t>
       </w:r>
       <w:r>
@@ -3412,7 +3397,15 @@
           <w:sz w:val="22"/>
           <w:szCs w:val="22"/>
         </w:rPr>
-        <w:t>Take a look at</w:t>
+        <w:t>Look</w:t>
+      </w:r>
+      <w:r>
+        <w:rPr>
+          <w:rFonts w:ascii="Calibri" w:hAnsi="Calibri" w:cs="Calibri"/>
+          <w:sz w:val="22"/>
+          <w:szCs w:val="22"/>
+        </w:rPr>
+        <w:t xml:space="preserve"> at</w:t>
       </w:r>
       <w:r>
         <w:rPr>
@@ -3586,7 +3579,23 @@
           <w:sz w:val="22"/>
           <w:szCs w:val="22"/>
         </w:rPr>
-        <w:t xml:space="preserve">. Drag and Drop </w:t>
+        <w:t xml:space="preserve">. </w:t>
+      </w:r>
+      <w:r>
+        <w:rPr>
+          <w:rFonts w:ascii="Calibri" w:hAnsi="Calibri" w:cs="Calibri"/>
+          <w:sz w:val="22"/>
+          <w:szCs w:val="22"/>
+        </w:rPr>
+        <w:t xml:space="preserve">Delete the bottom While Loop, as we won’t need it for this exercise. </w:t>
+      </w:r>
+      <w:r>
+        <w:rPr>
+          <w:rFonts w:ascii="Calibri" w:hAnsi="Calibri" w:cs="Calibri"/>
+          <w:sz w:val="22"/>
+          <w:szCs w:val="22"/>
+        </w:rPr>
+        <w:t xml:space="preserve">Drag and Drop </w:t>
       </w:r>
       <w:r>
         <w:rPr>
@@ -4107,7 +4116,23 @@
           <w:sz w:val="22"/>
           <w:szCs w:val="22"/>
         </w:rPr>
-        <w:t xml:space="preserve">Open the Standard Configuration Editor for TBD by navigating in LabVIEW to </w:t>
+        <w:t>Open the Standa</w:t>
+      </w:r>
+      <w:r>
+        <w:rPr>
+          <w:rFonts w:ascii="Calibri" w:hAnsi="Calibri" w:cs="Calibri"/>
+          <w:sz w:val="22"/>
+          <w:szCs w:val="22"/>
+        </w:rPr>
+        <w:t xml:space="preserve">rd Configuration Editor </w:t>
+      </w:r>
+      <w:r>
+        <w:rPr>
+          <w:rFonts w:ascii="Calibri" w:hAnsi="Calibri" w:cs="Calibri"/>
+          <w:sz w:val="22"/>
+          <w:szCs w:val="22"/>
+        </w:rPr>
+        <w:t xml:space="preserve">by navigating in LabVIEW to </w:t>
       </w:r>
       <w:r>
         <w:rPr>
@@ -4624,7 +4649,23 @@
           <w:sz w:val="22"/>
           <w:szCs w:val="22"/>
         </w:rPr>
-        <w:t xml:space="preserve"> hierarchy select </w:t>
+        <w:t xml:space="preserve"> hierarchy</w:t>
+      </w:r>
+      <w:r>
+        <w:rPr>
+          <w:rFonts w:ascii="Calibri" w:hAnsi="Calibri" w:cs="Calibri"/>
+          <w:sz w:val="22"/>
+          <w:szCs w:val="22"/>
+        </w:rPr>
+        <w:t xml:space="preserve"> in the DCAF Configuration Editor</w:t>
+      </w:r>
+      <w:r>
+        <w:rPr>
+          <w:rFonts w:ascii="Calibri" w:hAnsi="Calibri" w:cs="Calibri"/>
+          <w:sz w:val="22"/>
+          <w:szCs w:val="22"/>
+        </w:rPr>
+        <w:t xml:space="preserve"> select </w:t>
       </w:r>
       <w:r>
         <w:rPr>
@@ -4868,15 +4909,47 @@
           <w:sz w:val="22"/>
           <w:szCs w:val="22"/>
         </w:rPr>
-        <w:t>Verify the</w:t>
-      </w:r>
-      <w:r>
-        <w:rPr>
-          <w:rFonts w:ascii="Calibri" w:hAnsi="Calibri" w:cs="Calibri"/>
-          <w:sz w:val="22"/>
-          <w:szCs w:val="22"/>
-        </w:rPr>
-        <w:t xml:space="preserve"> corresponding classes had been added to</w:t>
+        <w:t xml:space="preserve">Verify </w:t>
+      </w:r>
+      <w:r>
+        <w:rPr>
+          <w:rFonts w:ascii="Calibri" w:hAnsi="Calibri" w:cs="Calibri"/>
+          <w:sz w:val="22"/>
+          <w:szCs w:val="22"/>
+        </w:rPr>
+        <w:t xml:space="preserve">that </w:t>
+      </w:r>
+      <w:r>
+        <w:rPr>
+          <w:rFonts w:ascii="Calibri" w:hAnsi="Calibri" w:cs="Calibri"/>
+          <w:sz w:val="22"/>
+          <w:szCs w:val="22"/>
+        </w:rPr>
+        <w:t>the</w:t>
+      </w:r>
+      <w:r>
+        <w:rPr>
+          <w:rFonts w:ascii="Calibri" w:hAnsi="Calibri" w:cs="Calibri"/>
+          <w:sz w:val="22"/>
+          <w:szCs w:val="22"/>
+        </w:rPr>
+        <w:t xml:space="preserve"> corresponding classes ha</w:t>
+      </w:r>
+      <w:r>
+        <w:rPr>
+          <w:rFonts w:ascii="Calibri" w:hAnsi="Calibri" w:cs="Calibri"/>
+          <w:sz w:val="22"/>
+          <w:szCs w:val="22"/>
+        </w:rPr>
+        <w:t>ve</w:t>
+      </w:r>
+      <w:r>
+        <w:rPr>
+          <w:rFonts w:ascii="Calibri" w:hAnsi="Calibri" w:cs="Calibri"/>
+          <w:sz w:val="22"/>
+          <w:szCs w:val="22"/>
+        </w:rPr>
+        <w:t xml:space="preserve"> been added to</w:t>
       </w:r>
       <w:r>
         <w:rPr>
@@ -7206,7 +7279,23 @@
           <w:sz w:val="22"/>
           <w:szCs w:val="22"/>
         </w:rPr>
-        <w:t xml:space="preserve">Open the Standard Configuration Editor for TBD by navigating in LabVIEW to </w:t>
+        <w:t>Open the St</w:t>
+      </w:r>
+      <w:r>
+        <w:rPr>
+          <w:rFonts w:ascii="Calibri" w:hAnsi="Calibri" w:cs="Calibri"/>
+          <w:sz w:val="22"/>
+          <w:szCs w:val="22"/>
+        </w:rPr>
+        <w:t xml:space="preserve">andard Configuration Editor </w:t>
+      </w:r>
+      <w:r>
+        <w:rPr>
+          <w:rFonts w:ascii="Calibri" w:hAnsi="Calibri" w:cs="Calibri"/>
+          <w:sz w:val="22"/>
+          <w:szCs w:val="22"/>
+        </w:rPr>
+        <w:t xml:space="preserve">by navigating in LabVIEW to </w:t>
       </w:r>
       <w:r>
         <w:rPr>
@@ -8323,7 +8412,25 @@
           <w:sz w:val="22"/>
           <w:szCs w:val="22"/>
         </w:rPr>
-        <w:t xml:space="preserve"> and select the </w:t>
+        <w:t xml:space="preserve"> </w:t>
+      </w:r>
+      <w:r>
+        <w:rPr>
+          <w:rFonts w:ascii="Calibri" w:hAnsi="Calibri" w:cs="Calibri"/>
+          <w:bCs/>
+          <w:sz w:val="22"/>
+          <w:szCs w:val="22"/>
+        </w:rPr>
+        <w:t xml:space="preserve">under the Simulation Standard Engine </w:t>
+      </w:r>
+      <w:r>
+        <w:rPr>
+          <w:rFonts w:ascii="Calibri" w:hAnsi="Calibri" w:cs="Calibri"/>
+          <w:bCs/>
+          <w:sz w:val="22"/>
+          <w:szCs w:val="22"/>
+        </w:rPr>
+        <w:t xml:space="preserve">and select the </w:t>
       </w:r>
       <w:r>
         <w:rPr>
@@ -8388,7 +8495,25 @@
           <w:sz w:val="22"/>
           <w:szCs w:val="22"/>
         </w:rPr>
-        <w:t xml:space="preserve"> In the left pane you will see all the channels that haven’t been mapped. Just take a look, don’t make changes.</w:t>
+        <w:t xml:space="preserve"> In the left pane you will see all the channels that haven’t been mapped. Just </w:t>
+      </w:r>
+      <w:r>
+        <w:rPr>
+          <w:rFonts w:ascii="Calibri" w:hAnsi="Calibri" w:cs="Calibri"/>
+          <w:bCs/>
+          <w:sz w:val="22"/>
+          <w:szCs w:val="22"/>
+        </w:rPr>
+        <w:t>look</w:t>
+      </w:r>
+      <w:r>
+        <w:rPr>
+          <w:rFonts w:ascii="Calibri" w:hAnsi="Calibri" w:cs="Calibri"/>
+          <w:bCs/>
+          <w:sz w:val="22"/>
+          <w:szCs w:val="22"/>
+        </w:rPr>
+        <w:t>, don’t make changes.</w:t>
       </w:r>
     </w:p>
     <w:p>
@@ -8762,7 +8887,25 @@
           <w:sz w:val="22"/>
           <w:szCs w:val="22"/>
         </w:rPr>
-        <w:t xml:space="preserve">column, right click, and select the corresponding tag from the </w:t>
+        <w:t xml:space="preserve">column, </w:t>
+      </w:r>
+      <w:r>
+        <w:rPr>
+          <w:rFonts w:ascii="Calibri" w:hAnsi="Calibri" w:cs="Calibri"/>
+          <w:bCs/>
+          <w:sz w:val="22"/>
+          <w:szCs w:val="22"/>
+        </w:rPr>
+        <w:t>lef</w:t>
+      </w:r>
+      <w:r>
+        <w:rPr>
+          <w:rFonts w:ascii="Calibri" w:hAnsi="Calibri" w:cs="Calibri"/>
+          <w:bCs/>
+          <w:sz w:val="22"/>
+          <w:szCs w:val="22"/>
+        </w:rPr>
+        <w:t xml:space="preserve">t click, and select the corresponding tag from the </w:t>
       </w:r>
       <w:r>
         <w:rPr>
@@ -9335,16 +9478,16 @@
           <w:sz w:val="22"/>
           <w:szCs w:val="22"/>
         </w:rPr>
-        <w:t xml:space="preserve"> Module</w:t>
-      </w:r>
-      <w:r>
-        <w:rPr>
-          <w:rFonts w:ascii="Calibri" w:hAnsi="Calibri" w:cs="Calibri"/>
-          <w:bCs/>
-          <w:sz w:val="22"/>
-          <w:szCs w:val="22"/>
-        </w:rPr>
-        <w:t>.</w:t>
+        <w:t xml:space="preserve"> </w:t>
+      </w:r>
+      <w:r>
+        <w:rPr>
+          <w:rFonts w:ascii="Calibri" w:hAnsi="Calibri" w:cs="Calibri"/>
+          <w:bCs/>
+          <w:sz w:val="22"/>
+          <w:szCs w:val="22"/>
+        </w:rPr>
+        <w:t>module.</w:t>
       </w:r>
     </w:p>
     <w:p>
@@ -9431,7 +9574,25 @@
           <w:sz w:val="22"/>
           <w:szCs w:val="22"/>
         </w:rPr>
-        <w:t xml:space="preserve"> Module</w:t>
+        <w:t xml:space="preserve"> </w:t>
+      </w:r>
+      <w:r>
+        <w:rPr>
+          <w:rFonts w:ascii="Calibri" w:hAnsi="Calibri" w:cs="Calibri"/>
+          <w:bCs/>
+          <w:sz w:val="22"/>
+          <w:szCs w:val="22"/>
+        </w:rPr>
+        <w:t>m</w:t>
+      </w:r>
+      <w:r>
+        <w:rPr>
+          <w:rFonts w:ascii="Calibri" w:hAnsi="Calibri" w:cs="Calibri"/>
+          <w:bCs/>
+          <w:sz w:val="22"/>
+          <w:szCs w:val="22"/>
+        </w:rPr>
+        <w:t>odule</w:t>
       </w:r>
       <w:r>
         <w:rPr>
@@ -9478,7 +9639,25 @@
           <w:sz w:val="22"/>
           <w:szCs w:val="22"/>
         </w:rPr>
-        <w:t xml:space="preserve">.  </w:t>
+        <w:t xml:space="preserve">. </w:t>
+      </w:r>
+      <w:r>
+        <w:rPr>
+          <w:rFonts w:ascii="Calibri" w:hAnsi="Calibri" w:cs="Calibri"/>
+          <w:bCs/>
+          <w:sz w:val="22"/>
+          <w:szCs w:val="22"/>
+        </w:rPr>
+        <w:t>Create the following connections.</w:t>
+      </w:r>
+      <w:r>
+        <w:rPr>
+          <w:rFonts w:ascii="Calibri" w:hAnsi="Calibri" w:cs="Calibri"/>
+          <w:bCs/>
+          <w:sz w:val="22"/>
+          <w:szCs w:val="22"/>
+        </w:rPr>
+        <w:t xml:space="preserve"> </w:t>
       </w:r>
       <w:r>
         <w:rPr>
@@ -10457,6 +10636,7 @@
           <w:szCs w:val="22"/>
         </w:rPr>
       </w:pPr>
+      <w:commentRangeStart w:id="0"/>
       <w:r>
         <w:rPr>
           <w:noProof/>
@@ -10497,6 +10677,15 @@
           </wp:inline>
         </w:drawing>
       </w:r>
+      <w:commentRangeEnd w:id="0"/>
+      <w:r>
+        <w:rPr>
+          <w:rStyle w:val="CommentReference"/>
+          <w:rFonts w:asciiTheme="minorHAnsi" w:hAnsiTheme="minorHAnsi" w:cstheme="minorBidi"/>
+          <w:color w:val="auto"/>
+        </w:rPr>
+        <w:commentReference w:id="0"/>
+      </w:r>
     </w:p>
     <w:p>
       <w:pPr>
@@ -10784,7 +10973,7 @@
                     <pic:cNvPicPr/>
                   </pic:nvPicPr>
                   <pic:blipFill>
-                    <a:blip r:embed="rId31"/>
+                    <a:blip r:embed="rId33"/>
                     <a:stretch>
                       <a:fillRect/>
                     </a:stretch>
@@ -10830,7 +11019,7 @@
                     <pic:cNvPicPr/>
                   </pic:nvPicPr>
                   <pic:blipFill>
-                    <a:blip r:embed="rId32"/>
+                    <a:blip r:embed="rId34"/>
                     <a:stretch>
                       <a:fillRect/>
                     </a:stretch>
@@ -12387,7 +12576,7 @@
                   <o:lock v:ext="edit" aspectratio="t"/>
                 </v:shapetype>
                 <v:shape id="Imagen 19" o:spid="_x0000_s1027" type="#_x0000_t75" style="position:absolute;width:97059;height:41076;visibility:visible;mso-wrap-style:square" o:gfxdata="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">
-                  <v:imagedata r:id="rId33" o:title=""/>
+                  <v:imagedata r:id="rId35" o:title=""/>
                   <v:path arrowok="t"/>
                 </v:shape>
                 <v:shapetype id="_x0000_t32" coordsize="21600,21600" o:spt="32" o:oned="t" path="m,l21600,21600e" filled="f">
@@ -12806,7 +12995,7 @@
                     <pic:cNvPicPr/>
                   </pic:nvPicPr>
                   <pic:blipFill>
-                    <a:blip r:embed="rId34"/>
+                    <a:blip r:embed="rId36"/>
                     <a:stretch>
                       <a:fillRect/>
                     </a:stretch>
@@ -13235,7 +13424,7 @@
                     <pic:cNvPicPr/>
                   </pic:nvPicPr>
                   <pic:blipFill>
-                    <a:blip r:embed="rId35"/>
+                    <a:blip r:embed="rId37"/>
                     <a:stretch>
                       <a:fillRect/>
                     </a:stretch>
@@ -14160,7 +14349,25 @@
           <w:sz w:val="22"/>
           <w:szCs w:val="22"/>
         </w:rPr>
-        <w:t>and open the TDMS file just created. Verify the tags you added in the TDMS datalogger modules appear in the file and generated data.</w:t>
+        <w:t xml:space="preserve">and open the TDMS file just created. Verify the tags you added in </w:t>
+      </w:r>
+      <w:commentRangeStart w:id="2"/>
+      <w:r>
+        <w:rPr>
+          <w:rFonts w:ascii="Calibri" w:hAnsi="Calibri" w:cs="Calibri"/>
+          <w:sz w:val="22"/>
+          <w:szCs w:val="22"/>
+        </w:rPr>
+        <w:t>the TDMS datalogger modules appear in the file and generated data.</w:t>
+      </w:r>
+      <w:commentRangeEnd w:id="2"/>
+      <w:r>
+        <w:rPr>
+          <w:rStyle w:val="CommentReference"/>
+          <w:rFonts w:asciiTheme="minorHAnsi" w:hAnsiTheme="minorHAnsi" w:cstheme="minorBidi"/>
+          <w:color w:val="auto"/>
+        </w:rPr>
+        <w:commentReference w:id="2"/>
       </w:r>
     </w:p>
     <w:p>
@@ -15576,7 +15783,14 @@
           <w:b/>
           <w:i/>
         </w:rPr>
-        <w:t>User Control Module</w:t>
+        <w:t>DCAF Static Channel</w:t>
+      </w:r>
+      <w:r>
+        <w:rPr>
+          <w:b/>
+          <w:i/>
+        </w:rPr>
+        <w:t xml:space="preserve"> Module</w:t>
       </w:r>
       <w:r>
         <w:t>.</w:t>
@@ -15710,7 +15924,16 @@
         </w:numPr>
       </w:pPr>
       <w:r>
-        <w:t>Enter a new name for your module and select an appropriate project path.</w:t>
+        <w:t>Enter a new name and project path</w:t>
+      </w:r>
+      <w:r>
+        <w:t xml:space="preserve"> </w:t>
+      </w:r>
+      <w:r>
+        <w:t>for your module</w:t>
+      </w:r>
+      <w:r>
+        <w:t>.</w:t>
       </w:r>
     </w:p>
     <w:p>
@@ -15722,7 +15945,23 @@
         </w:numPr>
       </w:pPr>
       <w:r>
-        <w:t xml:space="preserve">Add the following parameters to your new module as Channels. Channels represent data passed to or from your module during different execution stages, and channel names are case sensitive. The direction specifies whether the data is to the module or from the module, and is divided into inputs (data provided by input.vi), outputs (data provided to output.vi), and processing parameters and results (data passed to and from process.vi). For this hands on we will implement a processing step. </w:t>
+        <w:t>Add the following parameters to your new module as Channels</w:t>
+      </w:r>
+      <w:r>
+        <w:t xml:space="preserve"> in the </w:t>
+      </w:r>
+      <w:r>
+        <w:rPr>
+          <w:b/>
+          <w:i/>
+        </w:rPr>
+        <w:t>Channel Specifications</w:t>
+      </w:r>
+      <w:r>
+        <w:t xml:space="preserve"> tab</w:t>
+      </w:r>
+      <w:r>
+        <w:t xml:space="preserve">. Channels represent data passed to or from your module during different execution stages, and channel names are case sensitive. The direction specifies whether the data is to the module or from the module, and is divided into inputs (data provided by input.vi), outputs (data provided to output.vi), and processing parameters and results (data passed to and from process.vi). For this hands on we will implement a processing step. </w:t>
       </w:r>
     </w:p>
     <w:tbl>
@@ -16508,6 +16747,7 @@
       <w:r>
         <w:rPr>
           <w:i/>
+          <w:u w:val="single"/>
         </w:rPr>
         <w:t>not</w:t>
       </w:r>
@@ -16768,6 +17008,15 @@
         <w:t xml:space="preserve">. </w:t>
       </w:r>
       <w:r>
+        <w:t>T</w:t>
+      </w:r>
+      <w:r>
+        <w:t>he function being called in the middle</w:t>
+      </w:r>
+      <w:r>
+        <w:t xml:space="preserve"> is </w:t>
+      </w:r>
+      <w:r>
         <w:rPr>
           <w:b/>
           <w:i/>
@@ -16775,7 +17024,10 @@
         <w:t>User process.vi</w:t>
       </w:r>
       <w:r>
-        <w:t xml:space="preserve"> is the function being called in the middle and is the function you will implement. </w:t>
+        <w:t>,</w:t>
+      </w:r>
+      <w:r>
+        <w:t xml:space="preserve"> and is the function you will implement. </w:t>
       </w:r>
       <w:r>
         <w:t xml:space="preserve">You will implement the same PID control that the </w:t>
@@ -17550,7 +17802,7 @@
         <w:t xml:space="preserve"> should look something like Figure 3.5</w:t>
       </w:r>
       <w:r>
-        <w:t>:</w:t>
+        <w:t>.</w:t>
       </w:r>
       <w:r>
         <w:br/>
@@ -17592,7 +17844,19 @@
         <w:t>Temperature Controller Example.lvproj</w:t>
       </w:r>
       <w:r>
-        <w:t xml:space="preserve"> if you closed it, and reload the Standard Configuration Editor (</w:t>
+        <w:t xml:space="preserve"> </w:t>
+      </w:r>
+      <w:r>
+        <w:t>that you made in the earlier exercises (</w:t>
+      </w:r>
+      <w:r>
+        <w:t>if you closed it</w:t>
+      </w:r>
+      <w:r>
+        <w:t>)</w:t>
+      </w:r>
+      <w:r>
+        <w:t>, and reload the Standard Configuration Editor (</w:t>
       </w:r>
       <w:r>
         <w:t xml:space="preserve">Open </w:t>
@@ -17671,7 +17935,7 @@
           <w:b/>
           <w:i/>
         </w:rPr>
-        <w:t>\Custom Termperature Controller</w:t>
+        <w:t>\Custom Temperature Controller</w:t>
       </w:r>
       <w:r>
         <w:t>).</w:t>
@@ -17693,7 +17957,14 @@
           <w:b/>
           <w:i/>
         </w:rPr>
-        <w:t>&lt;LabVIEW 2015&gt;\examples\TBD Examples\RT Temperature Controller\SimulatedSystem.pcfg</w:t>
+        <w:t>&lt;LabVIEW</w:t>
+      </w:r>
+      <w:r>
+        <w:rPr>
+          <w:b/>
+          <w:i/>
+        </w:rPr>
+        <w:t>&gt;\examples\TBD Examples\RT Temperature Controller\SimulatedSystem.pcfg</w:t>
       </w:r>
       <w:r>
         <w:t xml:space="preserve"> and then to go </w:t>
@@ -17892,6 +18163,7 @@
           <w:rFonts w:ascii="Calibri" w:hAnsi="Calibri" w:cs="Calibri"/>
           <w:i/>
         </w:rPr>
+        <w:lastRenderedPageBreak/>
         <w:t>Figure 3.6</w:t>
       </w:r>
       <w:r>
@@ -17911,7 +18183,10 @@
       </w:pPr>
       <w:r>
         <w:lastRenderedPageBreak/>
-        <w:t xml:space="preserve">Now, right click on the output ranges and press </w:t>
+        <w:t xml:space="preserve">Now, </w:t>
+      </w:r>
+      <w:r>
+        <w:t xml:space="preserve">click on the output ranges and press </w:t>
       </w:r>
       <w:r>
         <w:rPr>
@@ -18344,7 +18619,25 @@
         <w:t>Custom Controller Module runtime.lvclass</w:t>
       </w:r>
       <w:r>
-        <w:t xml:space="preserve"> from the project onto the diagram of Host Module Includes.vi. This ensures that your new module is always loaded into memory.</w:t>
+        <w:t xml:space="preserve"> from the project onto the diagram of Host Module Includes.vi. This ensures that your new module is always loaded </w:t>
+      </w:r>
+      <w:bookmarkStart w:id="3" w:name="_GoBack"/>
+      <w:bookmarkEnd w:id="3"/>
+      <w:r>
+        <w:t>into memory.</w:t>
+      </w:r>
+      <w:r>
+        <w:t xml:space="preserve"> You could also have achieved the same result by clicking </w:t>
+      </w:r>
+      <w:r>
+        <w:rPr>
+          <w:b/>
+          <w:i/>
+        </w:rPr>
+        <w:t>Generate</w:t>
+      </w:r>
+      <w:r>
+        <w:t xml:space="preserve"> in the Standard Configuration Editor.</w:t>
       </w:r>
     </w:p>
     <w:p>
@@ -18410,6 +18703,7 @@
           <w:rFonts w:ascii="Calibri" w:hAnsi="Calibri" w:cs="Calibri"/>
           <w:i/>
         </w:rPr>
+        <w:lastRenderedPageBreak/>
         <w:t>Figure 3.7</w:t>
       </w:r>
     </w:p>
@@ -18761,6 +19055,22 @@
 
 <file path=word/comments.xml><?xml version="1.0" encoding="utf-8"?>
 <w:comments xmlns:wpc="http://schemas.microsoft.com/office/word/2010/wordprocessingCanvas" xmlns:cx="http://schemas.microsoft.com/office/drawing/2014/chartex" xmlns:cx1="http://schemas.microsoft.com/office/drawing/2015/9/8/chartex" xmlns:cx2="http://schemas.microsoft.com/office/drawing/2015/10/21/chartex" xmlns:cx3="http://schemas.microsoft.com/office/drawing/2016/5/9/chartex" xmlns:cx4="http://schemas.microsoft.com/office/drawing/2016/5/10/chartex" xmlns:cx5="http://schemas.microsoft.com/office/drawing/2016/5/11/chartex" xmlns:mc="http://schemas.openxmlformats.org/markup-compatibility/2006" xmlns:o="urn:schemas-microsoft-com:office:office" xmlns:r="http://schemas.openxmlformats.org/officeDocument/2006/relationships" xmlns:m="http://schemas.openxmlformats.org/officeDocument/2006/math" xmlns:v="urn:schemas-microsoft-com:vml" xmlns:wp14="http://schemas.microsoft.com/office/word/2010/wordprocessingDrawing" xmlns:wp="http://schemas.openxmlformats.org/drawingml/2006/wordprocessingDrawing" xmlns:w10="urn:schemas-microsoft-com:office:word" xmlns:w="http://schemas.openxmlformats.org/wordprocessingml/2006/main" xmlns:w14="http://schemas.microsoft.com/office/word/2010/wordml" xmlns:w15="http://schemas.microsoft.com/office/word/2012/wordml" xmlns:w16se="http://schemas.microsoft.com/office/word/2015/wordml/symex" xmlns:wpg="http://schemas.microsoft.com/office/word/2010/wordprocessingGroup" xmlns:wpi="http://schemas.microsoft.com/office/word/2010/wordprocessingInk" xmlns:wne="http://schemas.microsoft.com/office/word/2006/wordml" xmlns:wps="http://schemas.microsoft.com/office/word/2010/wordprocessingShape" mc:Ignorable="w14 w15 w16se wp14">
+  <w:comment w:id="0" w:author="Andrew Tucker" w:date="2017-10-12T12:57:00Z" w:initials="AT">
+    <w:p>
+      <w:pPr>
+        <w:pStyle w:val="CommentText"/>
+      </w:pPr>
+      <w:r>
+        <w:rPr>
+          <w:rStyle w:val="CommentReference"/>
+        </w:rPr>
+        <w:annotationRef/>
+      </w:r>
+      <w:r>
+        <w:t>Update screenshot</w:t>
+      </w:r>
+    </w:p>
+  </w:comment>
   <w:comment w:id="1" w:author="Matthew Pollock" w:date="2016-07-25T15:42:00Z" w:initials="MP">
     <w:p>
       <w:pPr>
@@ -18774,6 +19084,22 @@
       </w:r>
       <w:r>
         <w:t>Needs to be updated with correct category</w:t>
+      </w:r>
+    </w:p>
+  </w:comment>
+  <w:comment w:id="2" w:author="Andrew Tucker" w:date="2017-10-12T13:16:00Z" w:initials="AT">
+    <w:p>
+      <w:pPr>
+        <w:pStyle w:val="CommentText"/>
+      </w:pPr>
+      <w:r>
+        <w:rPr>
+          <w:rStyle w:val="CommentReference"/>
+        </w:rPr>
+        <w:annotationRef/>
+      </w:r>
+      <w:r>
+        <w:t>My file goes away too. Like Rita’s.</w:t>
       </w:r>
     </w:p>
   </w:comment>
@@ -18782,7 +19108,9 @@
 
 <file path=word/commentsExtended.xml><?xml version="1.0" encoding="utf-8"?>
 <w15:commentsEx xmlns:wpc="http://schemas.microsoft.com/office/word/2010/wordprocessingCanvas" xmlns:cx="http://schemas.microsoft.com/office/drawing/2014/chartex" xmlns:cx1="http://schemas.microsoft.com/office/drawing/2015/9/8/chartex" xmlns:cx2="http://schemas.microsoft.com/office/drawing/2015/10/21/chartex" xmlns:cx3="http://schemas.microsoft.com/office/drawing/2016/5/9/chartex" xmlns:cx4="http://schemas.microsoft.com/office/drawing/2016/5/10/chartex" xmlns:cx5="http://schemas.microsoft.com/office/drawing/2016/5/11/chartex" xmlns:mc="http://schemas.openxmlformats.org/markup-compatibility/2006" xmlns:o="urn:schemas-microsoft-com:office:office" xmlns:r="http://schemas.openxmlformats.org/officeDocument/2006/relationships" xmlns:m="http://schemas.openxmlformats.org/officeDocument/2006/math" xmlns:v="urn:schemas-microsoft-com:vml" xmlns:wp14="http://schemas.microsoft.com/office/word/2010/wordprocessingDrawing" xmlns:wp="http://schemas.openxmlformats.org/drawingml/2006/wordprocessingDrawing" xmlns:w10="urn:schemas-microsoft-com:office:word" xmlns:w="http://schemas.openxmlformats.org/wordprocessingml/2006/main" xmlns:w14="http://schemas.microsoft.com/office/word/2010/wordml" xmlns:w15="http://schemas.microsoft.com/office/word/2012/wordml" xmlns:w16se="http://schemas.microsoft.com/office/word/2015/wordml/symex" xmlns:wpg="http://schemas.microsoft.com/office/word/2010/wordprocessingGroup" xmlns:wpi="http://schemas.microsoft.com/office/word/2010/wordprocessingInk" xmlns:wne="http://schemas.microsoft.com/office/word/2006/wordml" xmlns:wps="http://schemas.microsoft.com/office/word/2010/wordprocessingShape" mc:Ignorable="w14 w15 w16se wp14">
+  <w15:commentEx w15:paraId="6F550DC5" w15:done="0"/>
   <w15:commentEx w15:paraId="03E930BB" w15:done="0"/>
+  <w15:commentEx w15:paraId="77F5653E" w15:done="0"/>
 </w15:commentsEx>
 </file>
 
@@ -19170,6 +19498,95 @@
     </w:lvl>
   </w:abstractNum>
   <w:abstractNum w:abstractNumId="4" w15:restartNumberingAfterBreak="0">
+    <w:nsid w:val="0A701EAF"/>
+    <w:multiLevelType w:val="hybridMultilevel"/>
+    <w:tmpl w:val="B0064290"/>
+    <w:lvl w:ilvl="0" w:tplc="0409000F">
+      <w:start w:val="1"/>
+      <w:numFmt w:val="decimal"/>
+      <w:lvlText w:val="%1."/>
+      <w:lvlJc w:val="left"/>
+      <w:pPr>
+        <w:ind w:left="720" w:hanging="360"/>
+      </w:pPr>
+      <w:rPr>
+        <w:rFonts w:hint="default"/>
+      </w:rPr>
+    </w:lvl>
+    <w:lvl w:ilvl="1" w:tplc="04090019" w:tentative="1">
+      <w:start w:val="1"/>
+      <w:numFmt w:val="lowerLetter"/>
+      <w:lvlText w:val="%2."/>
+      <w:lvlJc w:val="left"/>
+      <w:pPr>
+        <w:ind w:left="1440" w:hanging="360"/>
+      </w:pPr>
+    </w:lvl>
+    <w:lvl w:ilvl="2" w:tplc="0409001B" w:tentative="1">
+      <w:start w:val="1"/>
+      <w:numFmt w:val="lowerRoman"/>
+      <w:lvlText w:val="%3."/>
+      <w:lvlJc w:val="right"/>
+      <w:pPr>
+        <w:ind w:left="2160" w:hanging="180"/>
+      </w:pPr>
+    </w:lvl>
+    <w:lvl w:ilvl="3" w:tplc="0409000F" w:tentative="1">
+      <w:start w:val="1"/>
+      <w:numFmt w:val="decimal"/>
+      <w:lvlText w:val="%4."/>
+      <w:lvlJc w:val="left"/>
+      <w:pPr>
+        <w:ind w:left="2880" w:hanging="360"/>
+      </w:pPr>
+    </w:lvl>
+    <w:lvl w:ilvl="4" w:tplc="04090019" w:tentative="1">
+      <w:start w:val="1"/>
+      <w:numFmt w:val="lowerLetter"/>
+      <w:lvlText w:val="%5."/>
+      <w:lvlJc w:val="left"/>
+      <w:pPr>
+        <w:ind w:left="3600" w:hanging="360"/>
+      </w:pPr>
+    </w:lvl>
+    <w:lvl w:ilvl="5" w:tplc="0409001B" w:tentative="1">
+      <w:start w:val="1"/>
+      <w:numFmt w:val="lowerRoman"/>
+      <w:lvlText w:val="%6."/>
+      <w:lvlJc w:val="right"/>
+      <w:pPr>
+        <w:ind w:left="4320" w:hanging="180"/>
+      </w:pPr>
+    </w:lvl>
+    <w:lvl w:ilvl="6" w:tplc="0409000F" w:tentative="1">
+      <w:start w:val="1"/>
+      <w:numFmt w:val="decimal"/>
+      <w:lvlText w:val="%7."/>
+      <w:lvlJc w:val="left"/>
+      <w:pPr>
+        <w:ind w:left="5040" w:hanging="360"/>
+      </w:pPr>
+    </w:lvl>
+    <w:lvl w:ilvl="7" w:tplc="04090019" w:tentative="1">
+      <w:start w:val="1"/>
+      <w:numFmt w:val="lowerLetter"/>
+      <w:lvlText w:val="%8."/>
+      <w:lvlJc w:val="left"/>
+      <w:pPr>
+        <w:ind w:left="5760" w:hanging="360"/>
+      </w:pPr>
+    </w:lvl>
+    <w:lvl w:ilvl="8" w:tplc="0409001B" w:tentative="1">
+      <w:start w:val="1"/>
+      <w:numFmt w:val="lowerRoman"/>
+      <w:lvlText w:val="%9."/>
+      <w:lvlJc w:val="right"/>
+      <w:pPr>
+        <w:ind w:left="6480" w:hanging="180"/>
+      </w:pPr>
+    </w:lvl>
+  </w:abstractNum>
+  <w:abstractNum w:abstractNumId="5" w15:restartNumberingAfterBreak="0">
     <w:nsid w:val="0D261A2E"/>
     <w:multiLevelType w:val="hybridMultilevel"/>
     <w:tmpl w:val="1F76558A"/>
@@ -19260,7 +19677,7 @@
       </w:pPr>
     </w:lvl>
   </w:abstractNum>
-  <w:abstractNum w:abstractNumId="5" w15:restartNumberingAfterBreak="0">
+  <w:abstractNum w:abstractNumId="6" w15:restartNumberingAfterBreak="0">
     <w:nsid w:val="0DFD5C1C"/>
     <w:multiLevelType w:val="hybridMultilevel"/>
     <w:tmpl w:val="8CD66CE6"/>
@@ -19349,7 +19766,7 @@
       </w:pPr>
     </w:lvl>
   </w:abstractNum>
-  <w:abstractNum w:abstractNumId="6" w15:restartNumberingAfterBreak="0">
+  <w:abstractNum w:abstractNumId="7" w15:restartNumberingAfterBreak="0">
     <w:nsid w:val="28481E24"/>
     <w:multiLevelType w:val="hybridMultilevel"/>
     <w:tmpl w:val="F71EBD38"/>
@@ -19435,7 +19852,7 @@
       </w:pPr>
     </w:lvl>
   </w:abstractNum>
-  <w:abstractNum w:abstractNumId="7" w15:restartNumberingAfterBreak="0">
+  <w:abstractNum w:abstractNumId="8" w15:restartNumberingAfterBreak="0">
     <w:nsid w:val="28E0637E"/>
     <w:multiLevelType w:val="hybridMultilevel"/>
     <w:tmpl w:val="EA986B7E"/>
@@ -19524,7 +19941,7 @@
       </w:pPr>
     </w:lvl>
   </w:abstractNum>
-  <w:abstractNum w:abstractNumId="8" w15:restartNumberingAfterBreak="0">
+  <w:abstractNum w:abstractNumId="9" w15:restartNumberingAfterBreak="0">
     <w:nsid w:val="31CD4CB8"/>
     <w:multiLevelType w:val="hybridMultilevel"/>
     <w:tmpl w:val="7C262080"/>
@@ -19613,7 +20030,7 @@
       </w:pPr>
     </w:lvl>
   </w:abstractNum>
-  <w:abstractNum w:abstractNumId="9" w15:restartNumberingAfterBreak="0">
+  <w:abstractNum w:abstractNumId="10" w15:restartNumberingAfterBreak="0">
     <w:nsid w:val="331563B7"/>
     <w:multiLevelType w:val="hybridMultilevel"/>
     <w:tmpl w:val="B52A8F64"/>
@@ -19702,7 +20119,7 @@
       </w:pPr>
     </w:lvl>
   </w:abstractNum>
-  <w:abstractNum w:abstractNumId="10" w15:restartNumberingAfterBreak="0">
+  <w:abstractNum w:abstractNumId="11" w15:restartNumberingAfterBreak="0">
     <w:nsid w:val="33F203D5"/>
     <w:multiLevelType w:val="hybridMultilevel"/>
     <w:tmpl w:val="6086626C"/>
@@ -19788,7 +20205,7 @@
       </w:pPr>
     </w:lvl>
   </w:abstractNum>
-  <w:abstractNum w:abstractNumId="11" w15:restartNumberingAfterBreak="0">
+  <w:abstractNum w:abstractNumId="12" w15:restartNumberingAfterBreak="0">
     <w:nsid w:val="46D35F2E"/>
     <w:multiLevelType w:val="hybridMultilevel"/>
     <w:tmpl w:val="415AAA6E"/>
@@ -19874,7 +20291,7 @@
       </w:pPr>
     </w:lvl>
   </w:abstractNum>
-  <w:abstractNum w:abstractNumId="12" w15:restartNumberingAfterBreak="0">
+  <w:abstractNum w:abstractNumId="13" w15:restartNumberingAfterBreak="0">
     <w:nsid w:val="4C7B4784"/>
     <w:multiLevelType w:val="hybridMultilevel"/>
     <w:tmpl w:val="1F76558A"/>
@@ -19965,7 +20382,7 @@
       </w:pPr>
     </w:lvl>
   </w:abstractNum>
-  <w:abstractNum w:abstractNumId="13" w15:restartNumberingAfterBreak="0">
+  <w:abstractNum w:abstractNumId="14" w15:restartNumberingAfterBreak="0">
     <w:nsid w:val="50E22B82"/>
     <w:multiLevelType w:val="hybridMultilevel"/>
     <w:tmpl w:val="1F76558A"/>
@@ -20056,7 +20473,7 @@
       </w:pPr>
     </w:lvl>
   </w:abstractNum>
-  <w:abstractNum w:abstractNumId="14" w15:restartNumberingAfterBreak="0">
+  <w:abstractNum w:abstractNumId="15" w15:restartNumberingAfterBreak="0">
     <w:nsid w:val="559C0C95"/>
     <w:multiLevelType w:val="hybridMultilevel"/>
     <w:tmpl w:val="A4641ED8"/>
@@ -20145,7 +20562,7 @@
       </w:pPr>
     </w:lvl>
   </w:abstractNum>
-  <w:abstractNum w:abstractNumId="15" w15:restartNumberingAfterBreak="0">
+  <w:abstractNum w:abstractNumId="16" w15:restartNumberingAfterBreak="0">
     <w:nsid w:val="5AD86555"/>
     <w:multiLevelType w:val="hybridMultilevel"/>
     <w:tmpl w:val="8CD66CE6"/>
@@ -20234,7 +20651,7 @@
       </w:pPr>
     </w:lvl>
   </w:abstractNum>
-  <w:abstractNum w:abstractNumId="16" w15:restartNumberingAfterBreak="0">
+  <w:abstractNum w:abstractNumId="17" w15:restartNumberingAfterBreak="0">
     <w:nsid w:val="5AE70B5E"/>
     <w:multiLevelType w:val="hybridMultilevel"/>
     <w:tmpl w:val="698A561A"/>
@@ -20323,7 +20740,7 @@
       </w:pPr>
     </w:lvl>
   </w:abstractNum>
-  <w:abstractNum w:abstractNumId="17" w15:restartNumberingAfterBreak="0">
+  <w:abstractNum w:abstractNumId="18" w15:restartNumberingAfterBreak="0">
     <w:nsid w:val="5B063D66"/>
     <w:multiLevelType w:val="hybridMultilevel"/>
     <w:tmpl w:val="CE60C808"/>
@@ -20412,7 +20829,7 @@
       </w:pPr>
     </w:lvl>
   </w:abstractNum>
-  <w:abstractNum w:abstractNumId="18" w15:restartNumberingAfterBreak="0">
+  <w:abstractNum w:abstractNumId="19" w15:restartNumberingAfterBreak="0">
     <w:nsid w:val="67E91B1F"/>
     <w:multiLevelType w:val="hybridMultilevel"/>
     <w:tmpl w:val="598EF932"/>
@@ -20501,7 +20918,7 @@
       </w:pPr>
     </w:lvl>
   </w:abstractNum>
-  <w:abstractNum w:abstractNumId="19" w15:restartNumberingAfterBreak="0">
+  <w:abstractNum w:abstractNumId="20" w15:restartNumberingAfterBreak="0">
     <w:nsid w:val="6A5A5715"/>
     <w:multiLevelType w:val="hybridMultilevel"/>
     <w:tmpl w:val="B67C4402"/>
@@ -20588,70 +21005,76 @@
     </w:lvl>
   </w:abstractNum>
   <w:num w:numId="1">
-    <w:abstractNumId w:val="6"/>
+    <w:abstractNumId w:val="7"/>
   </w:num>
   <w:num w:numId="2">
-    <w:abstractNumId w:val="10"/>
+    <w:abstractNumId w:val="11"/>
   </w:num>
   <w:num w:numId="3">
-    <w:abstractNumId w:val="7"/>
+    <w:abstractNumId w:val="8"/>
   </w:num>
   <w:num w:numId="4">
     <w:abstractNumId w:val="2"/>
   </w:num>
   <w:num w:numId="5">
-    <w:abstractNumId w:val="8"/>
+    <w:abstractNumId w:val="9"/>
   </w:num>
   <w:num w:numId="6">
     <w:abstractNumId w:val="1"/>
   </w:num>
   <w:num w:numId="7">
-    <w:abstractNumId w:val="16"/>
+    <w:abstractNumId w:val="17"/>
   </w:num>
   <w:num w:numId="8">
+    <w:abstractNumId w:val="20"/>
+  </w:num>
+  <w:num w:numId="9">
+    <w:abstractNumId w:val="18"/>
+  </w:num>
+  <w:num w:numId="10">
+    <w:abstractNumId w:val="15"/>
+  </w:num>
+  <w:num w:numId="11">
     <w:abstractNumId w:val="19"/>
   </w:num>
-  <w:num w:numId="9">
-    <w:abstractNumId w:val="17"/>
-  </w:num>
-  <w:num w:numId="10">
-    <w:abstractNumId w:val="14"/>
-  </w:num>
-  <w:num w:numId="11">
-    <w:abstractNumId w:val="18"/>
-  </w:num>
   <w:num w:numId="12">
-    <w:abstractNumId w:val="11"/>
+    <w:abstractNumId w:val="12"/>
   </w:num>
   <w:num w:numId="13">
     <w:abstractNumId w:val="0"/>
   </w:num>
   <w:num w:numId="14">
+    <w:abstractNumId w:val="14"/>
+  </w:num>
+  <w:num w:numId="15">
+    <w:abstractNumId w:val="10"/>
+  </w:num>
+  <w:num w:numId="16">
+    <w:abstractNumId w:val="5"/>
+  </w:num>
+  <w:num w:numId="17">
+    <w:abstractNumId w:val="6"/>
+  </w:num>
+  <w:num w:numId="18">
     <w:abstractNumId w:val="13"/>
   </w:num>
-  <w:num w:numId="15">
-    <w:abstractNumId w:val="9"/>
-  </w:num>
-  <w:num w:numId="16">
-    <w:abstractNumId w:val="4"/>
-  </w:num>
-  <w:num w:numId="17">
-    <w:abstractNumId w:val="5"/>
-  </w:num>
-  <w:num w:numId="18">
-    <w:abstractNumId w:val="12"/>
-  </w:num>
   <w:num w:numId="19">
-    <w:abstractNumId w:val="15"/>
+    <w:abstractNumId w:val="16"/>
   </w:num>
   <w:num w:numId="20">
     <w:abstractNumId w:val="3"/>
+  </w:num>
+  <w:num w:numId="21">
+    <w:abstractNumId w:val="4"/>
   </w:num>
 </w:numbering>
 </file>
 
 <file path=word/people.xml><?xml version="1.0" encoding="utf-8"?>
 <w15:people xmlns:wpc="http://schemas.microsoft.com/office/word/2010/wordprocessingCanvas" xmlns:cx="http://schemas.microsoft.com/office/drawing/2014/chartex" xmlns:cx1="http://schemas.microsoft.com/office/drawing/2015/9/8/chartex" xmlns:cx2="http://schemas.microsoft.com/office/drawing/2015/10/21/chartex" xmlns:cx3="http://schemas.microsoft.com/office/drawing/2016/5/9/chartex" xmlns:cx4="http://schemas.microsoft.com/office/drawing/2016/5/10/chartex" xmlns:cx5="http://schemas.microsoft.com/office/drawing/2016/5/11/chartex" xmlns:mc="http://schemas.openxmlformats.org/markup-compatibility/2006" xmlns:o="urn:schemas-microsoft-com:office:office" xmlns:r="http://schemas.openxmlformats.org/officeDocument/2006/relationships" xmlns:m="http://schemas.openxmlformats.org/officeDocument/2006/math" xmlns:v="urn:schemas-microsoft-com:vml" xmlns:wp14="http://schemas.microsoft.com/office/word/2010/wordprocessingDrawing" xmlns:wp="http://schemas.openxmlformats.org/drawingml/2006/wordprocessingDrawing" xmlns:w10="urn:schemas-microsoft-com:office:word" xmlns:w="http://schemas.openxmlformats.org/wordprocessingml/2006/main" xmlns:w14="http://schemas.microsoft.com/office/word/2010/wordml" xmlns:w15="http://schemas.microsoft.com/office/word/2012/wordml" xmlns:w16se="http://schemas.microsoft.com/office/word/2015/wordml/symex" xmlns:wpg="http://schemas.microsoft.com/office/word/2010/wordprocessingGroup" xmlns:wpi="http://schemas.microsoft.com/office/word/2010/wordprocessingInk" xmlns:wne="http://schemas.microsoft.com/office/word/2006/wordml" xmlns:wps="http://schemas.microsoft.com/office/word/2010/wordprocessingShape" mc:Ignorable="w14 w15 w16se wp14">
+  <w15:person w15:author="Andrew Tucker">
+    <w15:presenceInfo w15:providerId="AD" w15:userId="S-1-5-21-592541541-3038525560-1254390659-63556"/>
+  </w15:person>
   <w15:person w15:author="Matthew Pollock">
     <w15:presenceInfo w15:providerId="AD" w15:userId="S-1-12-1-1123584425-1280444015-79435957-3069463951"/>
   </w15:person>
@@ -21707,7 +22130,7 @@
 </file>
 
 <file path=customXml/itemProps1.xml><?xml version="1.0" encoding="utf-8"?>
-<ds:datastoreItem xmlns:ds="http://schemas.openxmlformats.org/officeDocument/2006/customXml" ds:itemID="{97CF1428-1E55-44CE-A0B4-5950341BD8EE}">
+<ds:datastoreItem xmlns:ds="http://schemas.openxmlformats.org/officeDocument/2006/customXml" ds:itemID="{D12664ED-0820-4885-B02F-CEFA1DC0E442}">
   <ds:schemaRefs>
     <ds:schemaRef ds:uri="http://schemas.openxmlformats.org/officeDocument/2006/bibliography"/>
   </ds:schemaRefs>

</xml_diff>